<commit_message>
PU,PUCalc,PUCalcItem Fertig gestellt und funktionieren auch miteinander. kurz angefangen mit From Settings
</commit_message>
<xml_diff>
--- a/Doku/PA_ProjektAnalyse_Dokumentation_Alain_Hoch.docx
+++ b/Doku/PA_ProjektAnalyse_Dokumentation_Alain_Hoch.docx
@@ -5627,7 +5627,39 @@
           <w:rFonts w:cstheme="minorHAnsi"/>
           <w:color w:val="000000" w:themeColor="text1"/>
         </w:rPr>
-        <w:t>Diese Dokumentation gehört zur PA von Alain Hoch bei der Firma blue office AG. In dieser Dokumentation ist der Ablauf der Arbeit beschrieben und das Vorgehen dahinter. Die Dokumentation ist in 2 Teile gegliedert. Im ersten Teil wird die detaillierte Aufgabenstellung und der Ablauf der Arbeit aufgezeigt. Es ist ersichtlich mit welchen Mitteln gearbeitet wurde und welche Vorkenntnisse vorhanden sind. Im zweiten Teil kommt dann die Projekt Dokumentation in der die eigentliche Arbeit beschrieben wird, was für Probleme aufgetreten sind und wie die Arbeit getestet wurde. Durch die ganze Arbeit hinweg wurde mit der Projektplanungsmethode IPERKA gearbeitet. Die Reflexion und das Fazit stehen am Schluss.</w:t>
+        <w:t xml:space="preserve">Diese Dokumentation gehört zur PA von Alain Hoch bei der Firma blue office AG. In dieser Dokumentation ist der Ablauf der Arbeit beschrieben und das Vorgehen dahinter. Die Dokumentation ist in 2 Teile gegliedert. Im ersten Teil </w:t>
+      </w:r>
+      <w:proofErr w:type="gramStart"/>
+      <w:r>
+        <w:rPr>
+          <w:rFonts w:cstheme="minorHAnsi"/>
+          <w:color w:val="000000" w:themeColor="text1"/>
+        </w:rPr>
+        <w:t>wird</w:t>
+      </w:r>
+      <w:proofErr w:type="gramEnd"/>
+      <w:r>
+        <w:rPr>
+          <w:rFonts w:cstheme="minorHAnsi"/>
+          <w:color w:val="000000" w:themeColor="text1"/>
+        </w:rPr>
+        <w:t xml:space="preserve"> die detaillierte Aufgabenstellung und der Ablauf der Arbeit aufgezeigt. Es ist ersichtlich mit welchen Mitteln gearbeitet wurde und welche Vorkenntnisse vorhanden sind. Im zweiten Teil kommt dann die Projekt </w:t>
+      </w:r>
+      <w:proofErr w:type="gramStart"/>
+      <w:r>
+        <w:rPr>
+          <w:rFonts w:cstheme="minorHAnsi"/>
+          <w:color w:val="000000" w:themeColor="text1"/>
+        </w:rPr>
+        <w:t>Dokumentation</w:t>
+      </w:r>
+      <w:proofErr w:type="gramEnd"/>
+      <w:r>
+        <w:rPr>
+          <w:rFonts w:cstheme="minorHAnsi"/>
+          <w:color w:val="000000" w:themeColor="text1"/>
+        </w:rPr>
+        <w:t xml:space="preserve"> in der die eigentliche Arbeit beschrieben wird, was für Probleme aufgetreten sind und wie die Arbeit getestet wurde. Durch die ganze Arbeit hinweg wurde mit der Projektplanungsmethode IPERKA gearbeitet. Die Reflexion und das Fazit stehen am Schluss.</w:t>
       </w:r>
     </w:p>
     <w:p>
@@ -6155,7 +6187,23 @@
           <w:rFonts w:cstheme="minorHAnsi"/>
           <w:color w:val="000000" w:themeColor="text1"/>
         </w:rPr>
-        <w:t xml:space="preserve"> • Im Control der Service-Anfrage soll die Möglichkeit bestehen, das Control der Adressverwaltung aufzurufen. Das soll in einem Dialog (eigener Form) geschehen, das die Möglichkeit besteht weiter Aufträge oder Service-Anfragen hinzuzufügen. </w:t>
+        <w:t xml:space="preserve"> • Im Control der Service-Anfrage soll die Möglichkeit bestehen, das Control der Adressverwaltung aufzurufen. Das soll in einem Dialog (eigener Form) geschehen, </w:t>
+      </w:r>
+      <w:proofErr w:type="gramStart"/>
+      <w:r>
+        <w:rPr>
+          <w:rFonts w:cstheme="minorHAnsi"/>
+          <w:color w:val="000000" w:themeColor="text1"/>
+        </w:rPr>
+        <w:t>das</w:t>
+      </w:r>
+      <w:proofErr w:type="gramEnd"/>
+      <w:r>
+        <w:rPr>
+          <w:rFonts w:cstheme="minorHAnsi"/>
+          <w:color w:val="000000" w:themeColor="text1"/>
+        </w:rPr>
+        <w:t xml:space="preserve"> die Möglichkeit besteht weiter Aufträge oder Service-Anfragen hinzuzufügen. </w:t>
       </w:r>
     </w:p>
     <w:p>
@@ -6265,7 +6313,23 @@
           <w:rFonts w:cstheme="minorHAnsi"/>
           <w:color w:val="000000" w:themeColor="text1"/>
         </w:rPr>
-        <w:t xml:space="preserve"> muss ich eine boSearchList verwenden (für Belege und SR’s) und für die Daten der SR’s werde ich ein boGrid verwenden, das sind alles Grids und Listen, welche von unserem API </w:t>
+        <w:t xml:space="preserve"> muss ich eine boSearchList verwenden (für Belege und </w:t>
+      </w:r>
+      <w:proofErr w:type="gramStart"/>
+      <w:r>
+        <w:rPr>
+          <w:rFonts w:cstheme="minorHAnsi"/>
+          <w:color w:val="000000" w:themeColor="text1"/>
+        </w:rPr>
+        <w:t>SR’s</w:t>
+      </w:r>
+      <w:proofErr w:type="gramEnd"/>
+      <w:r>
+        <w:rPr>
+          <w:rFonts w:cstheme="minorHAnsi"/>
+          <w:color w:val="000000" w:themeColor="text1"/>
+        </w:rPr>
+        <w:t xml:space="preserve">) und für die Daten der SR’s werde ich ein boGrid verwenden, das sind alles Grids und Listen, welche von unserem API </w:t>
       </w:r>
       <w:r>
         <w:rPr>
@@ -7691,7 +7755,15 @@
               <w:t xml:space="preserve"> </w:t>
             </w:r>
             <w:r>
-              <w:t>Aufgabenstellungen Studiert, Kriterien-K</w:t>
+              <w:t xml:space="preserve">Aufgabenstellungen </w:t>
+            </w:r>
+            <w:proofErr w:type="gramStart"/>
+            <w:r>
+              <w:t>Studiert</w:t>
+            </w:r>
+            <w:proofErr w:type="gramEnd"/>
+            <w:r>
+              <w:t>, Kriterien-K</w:t>
             </w:r>
             <w:r>
               <w:t>ata</w:t>
@@ -7810,7 +7882,15 @@
               <w:t xml:space="preserve"> und beim Klassen-Diagramm, diese waren nicht einfach zu erstellen. Jedoch denke ich habe ich einen guten </w:t>
             </w:r>
             <w:r>
-              <w:t>Weg gefunden diese Grafisch dar zu stellen.</w:t>
+              <w:t xml:space="preserve">Weg gefunden diese Grafisch </w:t>
+            </w:r>
+            <w:proofErr w:type="gramStart"/>
+            <w:r>
+              <w:t>dar zu stellen</w:t>
+            </w:r>
+            <w:proofErr w:type="gramEnd"/>
+            <w:r>
+              <w:t>.</w:t>
             </w:r>
           </w:p>
         </w:tc>
@@ -7939,13 +8019,21 @@
               <w:t xml:space="preserve">Den Zeitplan musste ich zwischendurch wieder anpassen, da ich </w:t>
             </w:r>
             <w:r>
-              <w:t xml:space="preserve">1-2 Fehler gefunden </w:t>
+              <w:t xml:space="preserve">1-2 Fehler </w:t>
+            </w:r>
+            <w:proofErr w:type="gramStart"/>
+            <w:r>
+              <w:t xml:space="preserve">gefunden </w:t>
             </w:r>
             <w:r>
               <w:t>gehabt</w:t>
             </w:r>
             <w:r>
-              <w:t xml:space="preserve"> habe. Diese waren jedoch schnell behoben und störten mich nicht weiter an der PA.</w:t>
+              <w:t xml:space="preserve"> habe</w:t>
+            </w:r>
+            <w:proofErr w:type="gramEnd"/>
+            <w:r>
+              <w:t>. Diese waren jedoch schnell behoben und störten mich nicht weiter an der PA.</w:t>
             </w:r>
           </w:p>
         </w:tc>
@@ -8014,7 +8102,15 @@
               <w:t>vervollständigt</w:t>
             </w:r>
             <w:r>
-              <w:t xml:space="preserve">, Lösungsvariante Festgelegt, Projekt Umgebung eingerichtet, </w:t>
+              <w:t xml:space="preserve">, Lösungsvariante </w:t>
+            </w:r>
+            <w:proofErr w:type="gramStart"/>
+            <w:r>
+              <w:t>Festgelegt</w:t>
+            </w:r>
+            <w:proofErr w:type="gramEnd"/>
+            <w:r>
+              <w:t xml:space="preserve">, Projekt Umgebung eingerichtet, </w:t>
             </w:r>
             <w:r>
               <w:t xml:space="preserve">Alle Klassen erstellt jedoch nur </w:t>
@@ -8210,9 +8306,11 @@
             <w:r>
               <w:t xml:space="preserve">Da mich das ganze gestört hatte, wie ich das DB-Diagramm gemacht hatte, habe ich es erneut erstellt. Ich bin froh habe ich das gmacht, somit hatte ich die Relationen auch besser </w:t>
             </w:r>
+            <w:proofErr w:type="gramStart"/>
             <w:r>
               <w:t>verstanden</w:t>
             </w:r>
+            <w:proofErr w:type="gramEnd"/>
             <w:r>
               <w:t xml:space="preserve"> wie ich sie machen sollte. </w:t>
             </w:r>
@@ -8223,7 +8321,15 @@
               <w:t>Gegenteil</w:t>
             </w:r>
             <w:r>
-              <w:t xml:space="preserve"> ich lag sehr gut im zeitrahmen und konnte so etwas vorarbeiten. Ich habe am </w:t>
+              <w:t xml:space="preserve"> ich lag sehr gut </w:t>
+            </w:r>
+            <w:proofErr w:type="gramStart"/>
+            <w:r>
+              <w:t>im zeitrahmen</w:t>
+            </w:r>
+            <w:proofErr w:type="gramEnd"/>
+            <w:r>
+              <w:t xml:space="preserve"> und konnte so etwas vorarbeiten. Ich habe am </w:t>
             </w:r>
             <w:r>
               <w:t>Schluss</w:t>
@@ -8335,12 +8441,17 @@
               <w:t xml:space="preserve"> mit boGrid und </w:t>
             </w:r>
             <w:proofErr w:type="spellStart"/>
+            <w:proofErr w:type="gramStart"/>
             <w:r>
               <w:t>boSL</w:t>
             </w:r>
             <w:proofErr w:type="spellEnd"/>
             <w:r>
-              <w:t xml:space="preserve"> Realisiert. </w:t>
+              <w:t xml:space="preserve"> Realisiert</w:t>
+            </w:r>
+            <w:proofErr w:type="gramEnd"/>
+            <w:r>
+              <w:t xml:space="preserve">. </w:t>
             </w:r>
             <w:r>
               <w:t xml:space="preserve"> </w:t>
@@ -8506,7 +8617,23 @@
             </w:r>
             <w:proofErr w:type="spellEnd"/>
             <w:r>
-              <w:t xml:space="preserve">, jedoch war dies total falsch formatiert. Ich konnte es mit Marcel nach 40 Min herausfinden was der Fehler war. </w:t>
+              <w:t xml:space="preserve">, jedoch war dies </w:t>
+            </w:r>
+            <w:proofErr w:type="gramStart"/>
+            <w:r>
+              <w:t>total falsch</w:t>
+            </w:r>
+            <w:proofErr w:type="gramEnd"/>
+            <w:r>
+              <w:t xml:space="preserve"> formatiert. Ich konnte es mit Marcel nach 40 Min </w:t>
+            </w:r>
+            <w:proofErr w:type="gramStart"/>
+            <w:r>
+              <w:t>herausfinden</w:t>
+            </w:r>
+            <w:proofErr w:type="gramEnd"/>
+            <w:r>
+              <w:t xml:space="preserve"> was der Fehler war. </w:t>
             </w:r>
           </w:p>
         </w:tc>
@@ -9752,7 +9879,15 @@
         <w:t>Ansicht generiert werden, bei welcher Aufträge mit Leistungen erfasst werden können. Dazu werden noch sogenannte Service Requests</w:t>
       </w:r>
       <w:r>
-        <w:t xml:space="preserve"> erfasst. In diesen werden die geleisteten Stunden geschrieben welche erbracht wurden. Für die Stunden gibt es verschiedene Stadien in welche sie gesetzt werden können. (Verrechnet, </w:t>
+        <w:t xml:space="preserve"> erfasst. In diesen werden die geleisteten Stunden geschrieben welche erbracht wurden. Für die Stunden gibt es verschiedene </w:t>
+      </w:r>
+      <w:proofErr w:type="gramStart"/>
+      <w:r>
+        <w:t>Stadien</w:t>
+      </w:r>
+      <w:proofErr w:type="gramEnd"/>
+      <w:r>
+        <w:t xml:space="preserve"> in welche sie gesetzt werden können. (Verrechnet, </w:t>
       </w:r>
       <w:r>
         <w:t xml:space="preserve">nicht verrechnet, Warten, Kulanz, Garantie) </w:t>
@@ -9794,7 +9929,15 @@
     </w:p>
     <w:p>
       <w:r>
-        <w:t xml:space="preserve">Zusätzlich soll Grafisch eine Anzeige gestaltet werden, welche eine prozentuale Anzeige </w:t>
+        <w:t xml:space="preserve">Zusätzlich soll </w:t>
+      </w:r>
+      <w:proofErr w:type="gramStart"/>
+      <w:r>
+        <w:t>Grafisch</w:t>
+      </w:r>
+      <w:proofErr w:type="gramEnd"/>
+      <w:r>
+        <w:t xml:space="preserve"> eine Anzeige gestaltet werden, welche eine prozentuale Anzeige </w:t>
       </w:r>
       <w:r>
         <w:t>anzeigt.</w:t>
@@ -10429,10 +10572,12 @@
               <w:t>Das Register geht auf und die ganze Projekt Analyse (</w:t>
             </w:r>
             <w:proofErr w:type="spellStart"/>
+            <w:proofErr w:type="gramStart"/>
             <w:r>
               <w:t>boGrid,boSL</w:t>
             </w:r>
             <w:proofErr w:type="spellEnd"/>
+            <w:proofErr w:type="gramEnd"/>
             <w:r>
               <w:t xml:space="preserve"> mit Buttons und Progress bar sind ersichtlich)</w:t>
             </w:r>
@@ -11011,6 +11156,7 @@
               <w:pStyle w:val="TabellenInhalt"/>
               <w:keepNext/>
             </w:pPr>
+            <w:proofErr w:type="gramStart"/>
             <w:r>
               <w:t>Auftr</w:t>
             </w:r>
@@ -11018,7 +11164,11 @@
               <w:t>ä</w:t>
             </w:r>
             <w:r>
-              <w:t>ge welche ausgew</w:t>
+              <w:t>ge</w:t>
+            </w:r>
+            <w:proofErr w:type="gramEnd"/>
+            <w:r>
+              <w:t xml:space="preserve"> welche ausgew</w:t>
             </w:r>
             <w:r>
               <w:t>ä</w:t>
@@ -11344,7 +11494,15 @@
               <w:keepNext/>
             </w:pPr>
             <w:r>
-              <w:t>Auswahl der SR; welche von der SQL Abfrage direkt auf den Auftrag abgestimmt werden</w:t>
+              <w:t xml:space="preserve">Auswahl der SR; welche von der </w:t>
+            </w:r>
+            <w:proofErr w:type="gramStart"/>
+            <w:r>
+              <w:t>SQL Abfrage</w:t>
+            </w:r>
+            <w:proofErr w:type="gramEnd"/>
+            <w:r>
+              <w:t xml:space="preserve"> direkt auf den Auftrag abgestimmt werden</w:t>
             </w:r>
           </w:p>
         </w:tc>
@@ -11517,13 +11675,21 @@
               <w:keepNext/>
             </w:pPr>
             <w:r>
-              <w:t>Anzeigen der SR</w:t>
+              <w:t xml:space="preserve">Anzeigen der </w:t>
+            </w:r>
+            <w:proofErr w:type="gramStart"/>
+            <w:r>
+              <w:t>SR</w:t>
             </w:r>
             <w:r>
               <w:t>’</w:t>
             </w:r>
             <w:r>
-              <w:t>s im boGrid welche vom Benutzer ausgew</w:t>
+              <w:t>s</w:t>
+            </w:r>
+            <w:proofErr w:type="gramEnd"/>
+            <w:r>
+              <w:t xml:space="preserve"> im boGrid welche vom Benutzer ausgew</w:t>
             </w:r>
             <w:r>
               <w:t>ä</w:t>
@@ -11731,13 +11897,21 @@
               <w:t>ä</w:t>
             </w:r>
             <w:r>
-              <w:t>ge und SR</w:t>
+              <w:t xml:space="preserve">ge und </w:t>
+            </w:r>
+            <w:proofErr w:type="gramStart"/>
+            <w:r>
+              <w:t>SR</w:t>
             </w:r>
             <w:r>
               <w:t>’</w:t>
             </w:r>
             <w:r>
-              <w:t xml:space="preserve">s wurden in de </w:t>
+              <w:t>s</w:t>
+            </w:r>
+            <w:proofErr w:type="gramEnd"/>
+            <w:r>
+              <w:t xml:space="preserve"> wurden in de </w:t>
             </w:r>
             <w:proofErr w:type="spellStart"/>
             <w:r>
@@ -11866,13 +12040,21 @@
               <w:keepNext/>
             </w:pPr>
             <w:r>
-              <w:t>Die Eingaben vom Dialog welche SR</w:t>
+              <w:t xml:space="preserve">Die Eingaben vom Dialog welche </w:t>
+            </w:r>
+            <w:proofErr w:type="gramStart"/>
+            <w:r>
+              <w:t>SR</w:t>
             </w:r>
             <w:r>
               <w:t>’</w:t>
             </w:r>
             <w:r>
-              <w:t>s oder A ge</w:t>
+              <w:t>s</w:t>
+            </w:r>
+            <w:proofErr w:type="gramEnd"/>
+            <w:r>
+              <w:t xml:space="preserve"> oder A ge</w:t>
             </w:r>
             <w:r>
               <w:t>ö</w:t>
@@ -12473,7 +12655,15 @@
             </w:r>
             <w:proofErr w:type="spellEnd"/>
             <w:r>
-              <w:t xml:space="preserve"> von der PA noch vorhanden waren, immer noch da sind. (Abfrage auf SQL Tabelle und Daten ablesen)</w:t>
+              <w:t xml:space="preserve"> von der PA noch vorhanden waren, immer noch da sind. (Abfrage auf </w:t>
+            </w:r>
+            <w:proofErr w:type="gramStart"/>
+            <w:r>
+              <w:t>SQL Tabelle</w:t>
+            </w:r>
+            <w:proofErr w:type="gramEnd"/>
+            <w:r>
+              <w:t xml:space="preserve"> und Daten ablesen)</w:t>
             </w:r>
           </w:p>
         </w:tc>
@@ -13741,7 +13931,15 @@
               <w:t>ä</w:t>
             </w:r>
             <w:r>
-              <w:t>rbung erreicht wird automatisch vollzogen.</w:t>
+              <w:t xml:space="preserve">rbung </w:t>
+            </w:r>
+            <w:proofErr w:type="gramStart"/>
+            <w:r>
+              <w:t>erreicht</w:t>
+            </w:r>
+            <w:proofErr w:type="gramEnd"/>
+            <w:r>
+              <w:t xml:space="preserve"> wird automatisch vollzogen.</w:t>
             </w:r>
           </w:p>
         </w:tc>
@@ -14189,6 +14387,7 @@
         <w:t xml:space="preserve">Das ist eine schon implementierte Funktion unseres </w:t>
       </w:r>
       <w:proofErr w:type="spellStart"/>
+      <w:proofErr w:type="gramStart"/>
       <w:r>
         <w:rPr>
           <w:highlight w:val="yellow"/>
@@ -14196,6 +14395,7 @@
         <w:t>ERP’s</w:t>
       </w:r>
       <w:proofErr w:type="spellEnd"/>
+      <w:proofErr w:type="gramEnd"/>
       <w:r>
         <w:rPr>
           <w:highlight w:val="yellow"/>
@@ -14310,7 +14510,15 @@
       </w:r>
       <w:proofErr w:type="spellEnd"/>
       <w:r>
-        <w:t xml:space="preserve"> bekannt. Wir haben auf unseren Computern Folder, welche die Daten vom ganzen Programm blue office enthalten, das ist unsere Entwicklerumgebung, in welcher wir jegliche Projekte verweisen und dort hinaus starten wir auch das Kompilieren und Debuggen. </w:t>
+        <w:t xml:space="preserve"> bekannt. Wir haben auf unseren Computern Folder, welche die Daten vom ganzen Programm blue office enthalten, das ist unsere Entwicklerumgebung, in welcher wir jegliche Projekte </w:t>
+      </w:r>
+      <w:proofErr w:type="gramStart"/>
+      <w:r>
+        <w:t>verweisen</w:t>
+      </w:r>
+      <w:proofErr w:type="gramEnd"/>
+      <w:r>
+        <w:t xml:space="preserve"> und dort hinaus starten wir auch das Kompilieren und Debuggen. </w:t>
       </w:r>
     </w:p>
     <w:p>
@@ -14514,10 +14722,12 @@
         <w:t xml:space="preserve">Hierbei        müssen wir in den Entwickler Ordner hinein und auf alle benötigten </w:t>
       </w:r>
       <w:proofErr w:type="spellStart"/>
+      <w:proofErr w:type="gramStart"/>
       <w:r>
         <w:t>DLL’s</w:t>
       </w:r>
       <w:proofErr w:type="spellEnd"/>
+      <w:proofErr w:type="gramEnd"/>
       <w:r>
         <w:t xml:space="preserve"> verweisen. Somit kann ich später mit den benötigten </w:t>
       </w:r>
@@ -14824,7 +15034,15 @@
       <w:bookmarkStart w:id="49" w:name="_Toc126252049"/>
       <w:r>
         <w:lastRenderedPageBreak/>
-        <w:t>.. Alles was zur Realisierung benötigt wird hier auflisten:</w:t>
+        <w:t xml:space="preserve">.. </w:t>
+      </w:r>
+      <w:proofErr w:type="gramStart"/>
+      <w:r>
+        <w:t>Alles</w:t>
+      </w:r>
+      <w:proofErr w:type="gramEnd"/>
+      <w:r>
+        <w:t xml:space="preserve"> was zur Realisierung benötigt wird hier auflisten:</w:t>
       </w:r>
       <w:bookmarkEnd w:id="49"/>
     </w:p>
@@ -14897,6 +15115,16 @@
         <w:t>Quellenverzeichnis</w:t>
       </w:r>
       <w:bookmarkEnd w:id="56"/>
+    </w:p>
+    <w:p>
+      <w:r>
+        <w:t>Auto Inkrement MS SQL</w:t>
+      </w:r>
+    </w:p>
+    <w:p>
+      <w:r>
+        <w:t>https://stackoverflow.com/questions/3359170/auto-increment-primary-key-in-sql-tables</w:t>
+      </w:r>
     </w:p>
     <w:p>
       <w:pPr>
@@ -15002,7 +15230,7 @@
       <w:rPr>
         <w:noProof/>
       </w:rPr>
-      <w:t>02.02.2023</w:t>
+      <w:t>03.02.2023</w:t>
     </w:r>
     <w:r>
       <w:fldChar w:fldCharType="end"/>
@@ -15130,7 +15358,7 @@
         <w:noProof/>
         <w:lang w:val="de-DE"/>
       </w:rPr>
-      <w:t>02.02.2023</w:t>
+      <w:t>03.02.2023</w:t>
     </w:r>
     <w:r>
       <w:rPr>

</xml_diff>

<commit_message>
Abspeicherung vor Feierabend. Dokumentation, Arbeitsjournal geschrieben
</commit_message>
<xml_diff>
--- a/Doku/PA_ProjektAnalyse_Dokumentation_Alain_Hoch.docx
+++ b/Doku/PA_ProjektAnalyse_Dokumentation_Alain_Hoch.docx
@@ -5627,39 +5627,7 @@
           <w:rFonts w:cstheme="minorHAnsi"/>
           <w:color w:val="000000" w:themeColor="text1"/>
         </w:rPr>
-        <w:t xml:space="preserve">Diese Dokumentation gehört zur PA von Alain Hoch bei der Firma blue office AG. In dieser Dokumentation ist der Ablauf der Arbeit beschrieben und das Vorgehen dahinter. Die Dokumentation ist in 2 Teile gegliedert. Im ersten Teil </w:t>
-      </w:r>
-      <w:proofErr w:type="gramStart"/>
-      <w:r>
-        <w:rPr>
-          <w:rFonts w:cstheme="minorHAnsi"/>
-          <w:color w:val="000000" w:themeColor="text1"/>
-        </w:rPr>
-        <w:t>wird</w:t>
-      </w:r>
-      <w:proofErr w:type="gramEnd"/>
-      <w:r>
-        <w:rPr>
-          <w:rFonts w:cstheme="minorHAnsi"/>
-          <w:color w:val="000000" w:themeColor="text1"/>
-        </w:rPr>
-        <w:t xml:space="preserve"> die detaillierte Aufgabenstellung und der Ablauf der Arbeit aufgezeigt. Es ist ersichtlich mit welchen Mitteln gearbeitet wurde und welche Vorkenntnisse vorhanden sind. Im zweiten Teil kommt dann die Projekt </w:t>
-      </w:r>
-      <w:proofErr w:type="gramStart"/>
-      <w:r>
-        <w:rPr>
-          <w:rFonts w:cstheme="minorHAnsi"/>
-          <w:color w:val="000000" w:themeColor="text1"/>
-        </w:rPr>
-        <w:t>Dokumentation</w:t>
-      </w:r>
-      <w:proofErr w:type="gramEnd"/>
-      <w:r>
-        <w:rPr>
-          <w:rFonts w:cstheme="minorHAnsi"/>
-          <w:color w:val="000000" w:themeColor="text1"/>
-        </w:rPr>
-        <w:t xml:space="preserve"> in der die eigentliche Arbeit beschrieben wird, was für Probleme aufgetreten sind und wie die Arbeit getestet wurde. Durch die ganze Arbeit hinweg wurde mit der Projektplanungsmethode IPERKA gearbeitet. Die Reflexion und das Fazit stehen am Schluss.</w:t>
+        <w:t>Diese Dokumentation gehört zur PA von Alain Hoch bei der Firma blue office AG. In dieser Dokumentation ist der Ablauf der Arbeit beschrieben und das Vorgehen dahinter. Die Dokumentation ist in 2 Teile gegliedert. Im ersten Teil wird die detaillierte Aufgabenstellung und der Ablauf der Arbeit aufgezeigt. Es ist ersichtlich mit welchen Mitteln gearbeitet wurde und welche Vorkenntnisse vorhanden sind. Im zweiten Teil kommt dann die Projekt Dokumentation in der die eigentliche Arbeit beschrieben wird, was für Probleme aufgetreten sind und wie die Arbeit getestet wurde. Durch die ganze Arbeit hinweg wurde mit der Projektplanungsmethode IPERKA gearbeitet. Die Reflexion und das Fazit stehen am Schluss.</w:t>
       </w:r>
     </w:p>
     <w:p>
@@ -6187,23 +6155,7 @@
           <w:rFonts w:cstheme="minorHAnsi"/>
           <w:color w:val="000000" w:themeColor="text1"/>
         </w:rPr>
-        <w:t xml:space="preserve"> • Im Control der Service-Anfrage soll die Möglichkeit bestehen, das Control der Adressverwaltung aufzurufen. Das soll in einem Dialog (eigener Form) geschehen, </w:t>
-      </w:r>
-      <w:proofErr w:type="gramStart"/>
-      <w:r>
-        <w:rPr>
-          <w:rFonts w:cstheme="minorHAnsi"/>
-          <w:color w:val="000000" w:themeColor="text1"/>
-        </w:rPr>
-        <w:t>das</w:t>
-      </w:r>
-      <w:proofErr w:type="gramEnd"/>
-      <w:r>
-        <w:rPr>
-          <w:rFonts w:cstheme="minorHAnsi"/>
-          <w:color w:val="000000" w:themeColor="text1"/>
-        </w:rPr>
-        <w:t xml:space="preserve"> die Möglichkeit besteht weiter Aufträge oder Service-Anfragen hinzuzufügen. </w:t>
+        <w:t xml:space="preserve"> • Im Control der Service-Anfrage soll die Möglichkeit bestehen, das Control der Adressverwaltung aufzurufen. Das soll in einem Dialog (eigener Form) geschehen, das die Möglichkeit besteht weiter Aufträge oder Service-Anfragen hinzuzufügen. </w:t>
       </w:r>
     </w:p>
     <w:p>
@@ -6313,23 +6265,7 @@
           <w:rFonts w:cstheme="minorHAnsi"/>
           <w:color w:val="000000" w:themeColor="text1"/>
         </w:rPr>
-        <w:t xml:space="preserve"> muss ich eine boSearchList verwenden (für Belege und </w:t>
-      </w:r>
-      <w:proofErr w:type="gramStart"/>
-      <w:r>
-        <w:rPr>
-          <w:rFonts w:cstheme="minorHAnsi"/>
-          <w:color w:val="000000" w:themeColor="text1"/>
-        </w:rPr>
-        <w:t>SR’s</w:t>
-      </w:r>
-      <w:proofErr w:type="gramEnd"/>
-      <w:r>
-        <w:rPr>
-          <w:rFonts w:cstheme="minorHAnsi"/>
-          <w:color w:val="000000" w:themeColor="text1"/>
-        </w:rPr>
-        <w:t xml:space="preserve">) und für die Daten der SR’s werde ich ein boGrid verwenden, das sind alles Grids und Listen, welche von unserem API </w:t>
+        <w:t xml:space="preserve"> muss ich eine boSearchList verwenden (für Belege und SR’s) und für die Daten der SR’s werde ich ein boGrid verwenden, das sind alles Grids und Listen, welche von unserem API </w:t>
       </w:r>
       <w:r>
         <w:rPr>
@@ -7755,15 +7691,7 @@
               <w:t xml:space="preserve"> </w:t>
             </w:r>
             <w:r>
-              <w:t xml:space="preserve">Aufgabenstellungen </w:t>
-            </w:r>
-            <w:proofErr w:type="gramStart"/>
-            <w:r>
-              <w:t>Studiert</w:t>
-            </w:r>
-            <w:proofErr w:type="gramEnd"/>
-            <w:r>
-              <w:t>, Kriterien-K</w:t>
+              <w:t>Aufgabenstellungen Studiert, Kriterien-K</w:t>
             </w:r>
             <w:r>
               <w:t>ata</w:t>
@@ -7882,15 +7810,7 @@
               <w:t xml:space="preserve"> und beim Klassen-Diagramm, diese waren nicht einfach zu erstellen. Jedoch denke ich habe ich einen guten </w:t>
             </w:r>
             <w:r>
-              <w:t xml:space="preserve">Weg gefunden diese Grafisch </w:t>
-            </w:r>
-            <w:proofErr w:type="gramStart"/>
-            <w:r>
-              <w:t>dar zu stellen</w:t>
-            </w:r>
-            <w:proofErr w:type="gramEnd"/>
-            <w:r>
-              <w:t>.</w:t>
+              <w:t>Weg gefunden diese Grafisch dar zu stellen.</w:t>
             </w:r>
           </w:p>
         </w:tc>
@@ -7918,15 +7838,7 @@
               <w:t xml:space="preserve">Marcel hatte mir </w:t>
             </w:r>
             <w:r>
-              <w:t xml:space="preserve">einen alten </w:t>
-            </w:r>
-            <w:proofErr w:type="spellStart"/>
-            <w:r>
-              <w:t>boMandanten</w:t>
-            </w:r>
-            <w:proofErr w:type="spellEnd"/>
-            <w:r>
-              <w:t xml:space="preserve"> gegeben und geholfen zu installieren, um für Morgen gewappnet zu sein, </w:t>
+              <w:t xml:space="preserve">einen alten boMandanten gegeben und geholfen zu installieren, um für Morgen gewappnet zu sein, </w:t>
             </w:r>
             <w:r>
               <w:t>wenn</w:t>
@@ -8019,21 +7931,13 @@
               <w:t xml:space="preserve">Den Zeitplan musste ich zwischendurch wieder anpassen, da ich </w:t>
             </w:r>
             <w:r>
-              <w:t xml:space="preserve">1-2 Fehler </w:t>
-            </w:r>
-            <w:proofErr w:type="gramStart"/>
-            <w:r>
-              <w:t xml:space="preserve">gefunden </w:t>
+              <w:t xml:space="preserve">1-2 Fehler gefunden </w:t>
             </w:r>
             <w:r>
               <w:t>gehabt</w:t>
             </w:r>
             <w:r>
-              <w:t xml:space="preserve"> habe</w:t>
-            </w:r>
-            <w:proofErr w:type="gramEnd"/>
-            <w:r>
-              <w:t>. Diese waren jedoch schnell behoben und störten mich nicht weiter an der PA.</w:t>
+              <w:t xml:space="preserve"> habe. Diese waren jedoch schnell behoben und störten mich nicht weiter an der PA.</w:t>
             </w:r>
           </w:p>
         </w:tc>
@@ -8102,15 +8006,7 @@
               <w:t>vervollständigt</w:t>
             </w:r>
             <w:r>
-              <w:t xml:space="preserve">, Lösungsvariante </w:t>
-            </w:r>
-            <w:proofErr w:type="gramStart"/>
-            <w:r>
-              <w:t>Festgelegt</w:t>
-            </w:r>
-            <w:proofErr w:type="gramEnd"/>
-            <w:r>
-              <w:t xml:space="preserve">, Projekt Umgebung eingerichtet, </w:t>
+              <w:t xml:space="preserve">, Lösungsvariante Festgelegt, Projekt Umgebung eingerichtet, </w:t>
             </w:r>
             <w:r>
               <w:t xml:space="preserve">Alle Klassen erstellt jedoch nur </w:t>
@@ -8306,11 +8202,9 @@
             <w:r>
               <w:t xml:space="preserve">Da mich das ganze gestört hatte, wie ich das DB-Diagramm gemacht hatte, habe ich es erneut erstellt. Ich bin froh habe ich das gmacht, somit hatte ich die Relationen auch besser </w:t>
             </w:r>
-            <w:proofErr w:type="gramStart"/>
             <w:r>
               <w:t>verstanden</w:t>
             </w:r>
-            <w:proofErr w:type="gramEnd"/>
             <w:r>
               <w:t xml:space="preserve"> wie ich sie machen sollte. </w:t>
             </w:r>
@@ -8321,15 +8215,7 @@
               <w:t>Gegenteil</w:t>
             </w:r>
             <w:r>
-              <w:t xml:space="preserve"> ich lag sehr gut </w:t>
-            </w:r>
-            <w:proofErr w:type="gramStart"/>
-            <w:r>
-              <w:t>im zeitrahmen</w:t>
-            </w:r>
-            <w:proofErr w:type="gramEnd"/>
-            <w:r>
-              <w:t xml:space="preserve"> und konnte so etwas vorarbeiten. Ich habe am </w:t>
+              <w:t xml:space="preserve"> ich lag sehr gut im zeitrahmen und konnte so etwas vorarbeiten. Ich habe am </w:t>
             </w:r>
             <w:r>
               <w:t>Schluss</w:t>
@@ -8418,40 +8304,20 @@
             <w:tcW w:w="4583" w:type="dxa"/>
           </w:tcPr>
           <w:p>
-            <w:proofErr w:type="spellStart"/>
             <w:r>
               <w:t>SSV_Control</w:t>
             </w:r>
-            <w:proofErr w:type="spellEnd"/>
             <w:r>
               <w:t xml:space="preserve"> Implementierung</w:t>
             </w:r>
             <w:r>
+              <w:t xml:space="preserve"> angefangen</w:t>
+            </w:r>
+            <w:r>
               <w:t>,</w:t>
             </w:r>
             <w:r>
-              <w:t xml:space="preserve"> Datenbank erstellt, </w:t>
-            </w:r>
-            <w:proofErr w:type="spellStart"/>
-            <w:r>
-              <w:t>ADRControl</w:t>
-            </w:r>
-            <w:proofErr w:type="spellEnd"/>
-            <w:r>
-              <w:t xml:space="preserve"> mit boGrid und </w:t>
-            </w:r>
-            <w:proofErr w:type="spellStart"/>
-            <w:proofErr w:type="gramStart"/>
-            <w:r>
-              <w:t>boSL</w:t>
-            </w:r>
-            <w:proofErr w:type="spellEnd"/>
-            <w:r>
-              <w:t xml:space="preserve"> Realisiert</w:t>
-            </w:r>
-            <w:proofErr w:type="gramEnd"/>
-            <w:r>
-              <w:t xml:space="preserve">. </w:t>
+              <w:t xml:space="preserve"> Datenbank erstellt, ADRControl mit boGrid und boSL Realisiert. </w:t>
             </w:r>
             <w:r>
               <w:t xml:space="preserve"> </w:t>
@@ -8487,32 +8353,14 @@
             <w:r>
               <w:t xml:space="preserve">ie </w:t>
             </w:r>
-            <w:proofErr w:type="spellStart"/>
-            <w:r>
-              <w:t>Tabllen</w:t>
-            </w:r>
-            <w:proofErr w:type="spellEnd"/>
+            <w:r>
+              <w:t>Tabellen</w:t>
+            </w:r>
             <w:r>
               <w:t xml:space="preserve"> in der Datenbank </w:t>
             </w:r>
             <w:r>
-              <w:t xml:space="preserve">und auch die </w:t>
-            </w:r>
-            <w:proofErr w:type="spellStart"/>
-            <w:r>
-              <w:t>SearchList</w:t>
-            </w:r>
-            <w:proofErr w:type="spellEnd"/>
-            <w:r>
-              <w:t xml:space="preserve"> und das </w:t>
-            </w:r>
-            <w:proofErr w:type="spellStart"/>
-            <w:r>
-              <w:t>Grid</w:t>
-            </w:r>
-            <w:proofErr w:type="spellEnd"/>
-            <w:r>
-              <w:t xml:space="preserve"> realisiert zu haben</w:t>
+              <w:t>und auch die SearchList und das Grid realisiert zu haben</w:t>
             </w:r>
             <w:r>
               <w:t xml:space="preserve">, wurden erreicht. </w:t>
@@ -8564,15 +8412,7 @@
               <w:t xml:space="preserve"> Branch (Main mit 2.Branch) </w:t>
             </w:r>
             <w:r>
-              <w:t xml:space="preserve">zu </w:t>
-            </w:r>
-            <w:proofErr w:type="spellStart"/>
-            <w:r>
-              <w:t>mergen</w:t>
-            </w:r>
-            <w:proofErr w:type="spellEnd"/>
-            <w:r>
-              <w:t xml:space="preserve"> jedoch hat dies auch nicht funktioniert, ich habe dann Git auf meinem Lokalen </w:t>
+              <w:t xml:space="preserve">zu mergen jedoch hat dies auch nicht funktioniert, ich habe dann Git auf meinem Lokalen </w:t>
             </w:r>
             <w:r>
               <w:t>Ordner gelöscht und alles frisch initialisiert</w:t>
@@ -8598,40 +8438,20 @@
           </w:p>
           <w:p>
             <w:r>
-              <w:t xml:space="preserve">Als ich das ganze geregelt hatte, wollte ich die </w:t>
-            </w:r>
-            <w:proofErr w:type="spellStart"/>
-            <w:r>
-              <w:t>ProjektAnalyse</w:t>
-            </w:r>
-            <w:proofErr w:type="spellEnd"/>
-            <w:r>
-              <w:t xml:space="preserve"> </w:t>
-            </w:r>
-            <w:r>
-              <w:t xml:space="preserve">anschauen im </w:t>
-            </w:r>
-            <w:proofErr w:type="spellStart"/>
-            <w:r>
-              <w:t>blueoffice</w:t>
-            </w:r>
-            <w:proofErr w:type="spellEnd"/>
-            <w:r>
-              <w:t xml:space="preserve">, jedoch war dies </w:t>
-            </w:r>
-            <w:proofErr w:type="gramStart"/>
-            <w:r>
-              <w:t>total falsch</w:t>
-            </w:r>
-            <w:proofErr w:type="gramEnd"/>
+              <w:t xml:space="preserve">Als ich das ganze geregelt hatte, wollte ich die ProjektAnalyse </w:t>
+            </w:r>
+            <w:r>
+              <w:t xml:space="preserve">anschauen im blueoffice, jedoch war dies </w:t>
+            </w:r>
+            <w:r>
+              <w:t>falsch</w:t>
+            </w:r>
             <w:r>
               <w:t xml:space="preserve"> formatiert. Ich konnte es mit Marcel nach 40 Min </w:t>
             </w:r>
-            <w:proofErr w:type="gramStart"/>
-            <w:r>
-              <w:t>herausfinden</w:t>
-            </w:r>
-            <w:proofErr w:type="gramEnd"/>
+            <w:r>
+              <w:t>herausfinden,</w:t>
+            </w:r>
             <w:r>
               <w:t xml:space="preserve"> was der Fehler war. </w:t>
             </w:r>
@@ -8751,7 +8571,13 @@
       </w:pPr>
       <w:bookmarkStart w:id="21" w:name="_Toc126252021"/>
       <w:r>
-        <w:t>Tag 4 (Datum)</w:t>
+        <w:t>Tag 4 (</w:t>
+      </w:r>
+      <w:r>
+        <w:t>03.02.23</w:t>
+      </w:r>
+      <w:r>
+        <w:t>)</w:t>
       </w:r>
       <w:bookmarkEnd w:id="21"/>
     </w:p>
@@ -8783,7 +8609,17 @@
           <w:tcPr>
             <w:tcW w:w="4583" w:type="dxa"/>
           </w:tcPr>
-          <w:p/>
+          <w:p>
+            <w:r>
+              <w:t>SSVControl</w:t>
+            </w:r>
+            <w:r>
+              <w:t xml:space="preserve"> fertig implementiert, ADRControl auch Fertig implementiert. Folgende Klassen erstellt: PUCalc, PUCalcItem diese Realisiert nach UML. </w:t>
+            </w:r>
+            <w:r>
+              <w:t>Und frmSettings angefangen.</w:t>
+            </w:r>
+          </w:p>
         </w:tc>
       </w:tr>
       <w:tr>
@@ -8804,7 +8640,17 @@
           <w:tcPr>
             <w:tcW w:w="4583" w:type="dxa"/>
           </w:tcPr>
-          <w:p/>
+          <w:p>
+            <w:r>
+              <w:t xml:space="preserve">Ich wollte heute mit allen </w:t>
+            </w:r>
+            <w:r>
+              <w:t>Kalkulationen</w:t>
+            </w:r>
+            <w:r>
+              <w:t xml:space="preserve"> fertig werden, welche gemacht werden wie auch mit den Buttons. </w:t>
+            </w:r>
+          </w:p>
         </w:tc>
       </w:tr>
       <w:tr>
@@ -8825,6 +8671,26 @@
           <w:tcPr>
             <w:tcW w:w="4583" w:type="dxa"/>
           </w:tcPr>
+          <w:p>
+            <w:r>
+              <w:t xml:space="preserve">Ich hatte </w:t>
+            </w:r>
+            <w:r>
+              <w:t>b</w:t>
+            </w:r>
+            <w:r>
+              <w:t xml:space="preserve">ei der Kalkulation von den Daten einige Probleme, dass am Anfang nicht alles richtig angezeigt wurde. Auch bei den Rows im Grid hatte </w:t>
+            </w:r>
+            <w:r>
+              <w:t xml:space="preserve">es mir beim Refresh nicht die vorherigen Rows </w:t>
+            </w:r>
+            <w:r>
+              <w:t>gelöscht</w:t>
+            </w:r>
+            <w:r>
+              <w:t>. Das hatte ich aber schnell bereinigt.</w:t>
+            </w:r>
+          </w:p>
           <w:p/>
         </w:tc>
       </w:tr>
@@ -8846,7 +8712,11 @@
           <w:tcPr>
             <w:tcW w:w="4583" w:type="dxa"/>
           </w:tcPr>
-          <w:p/>
+          <w:p>
+            <w:r>
+              <w:t>Keine</w:t>
+            </w:r>
+          </w:p>
         </w:tc>
       </w:tr>
       <w:tr>
@@ -8867,7 +8737,11 @@
           <w:tcPr>
             <w:tcW w:w="4583" w:type="dxa"/>
           </w:tcPr>
-          <w:p/>
+          <w:p>
+            <w:r>
+              <w:t>Keine</w:t>
+            </w:r>
+          </w:p>
         </w:tc>
       </w:tr>
       <w:tr>
@@ -8888,7 +8762,86 @@
           <w:tcPr>
             <w:tcW w:w="4583" w:type="dxa"/>
           </w:tcPr>
-          <w:p/>
+          <w:p>
+            <w:r>
+              <w:t>H</w:t>
+            </w:r>
+            <w:r>
+              <w:t xml:space="preserve">eute ist viel gegangen, die Ziele waren sehr gross, jedoch konnte ich alles erledigen, was ich mir vorgenommen hatte. </w:t>
+            </w:r>
+            <w:r>
+              <w:t xml:space="preserve">Ich war </w:t>
+            </w:r>
+            <w:r>
+              <w:t xml:space="preserve">froh, dass die Fehler von gestern Abend nicht mehr Probleme produzierten. Somit konnte ich fokussiert </w:t>
+            </w:r>
+            <w:r>
+              <w:t>weiterarbeiten</w:t>
+            </w:r>
+            <w:r>
+              <w:t xml:space="preserve">. </w:t>
+            </w:r>
+            <w:r>
+              <w:t>Die Umsetzung alles Kalkulationen benötigte viel Zeit, jedoch habe ich das vorgängig kalkuliert und passte gut in die geplante Zeit</w:t>
+            </w:r>
+            <w:r>
+              <w:t xml:space="preserve">. Weiter hatte ich jedoch die </w:t>
+            </w:r>
+            <w:r>
+              <w:t>Implementierung</w:t>
+            </w:r>
+            <w:r>
+              <w:t xml:space="preserve"> der Buttons etwas unterschätzt und daher mehr Zeit </w:t>
+            </w:r>
+            <w:r>
+              <w:t>gebraucht</w:t>
+            </w:r>
+            <w:r>
+              <w:t xml:space="preserve"> als geplant. </w:t>
+            </w:r>
+            <w:r>
+              <w:t xml:space="preserve">Fazit der ersten Woche fällt positiv aus. Ich konnte gut vorankommen und sehe wie weit </w:t>
+            </w:r>
+            <w:r>
+              <w:lastRenderedPageBreak/>
+              <w:t xml:space="preserve">ich schon bin. Das macht mich glücklich, dass ich bis jetzt keine weiteren grossen Problemen entgegenstehen musste. </w:t>
+            </w:r>
+            <w:r>
+              <w:br/>
+            </w:r>
+            <w:r>
+              <w:t xml:space="preserve">Ich hoffe es verläuft nächste Woche gleich. </w:t>
+            </w:r>
+          </w:p>
+          <w:p>
+            <w:r>
+              <w:t xml:space="preserve">Für </w:t>
+            </w:r>
+            <w:r>
+              <w:t>nächste Woche</w:t>
+            </w:r>
+            <w:r>
+              <w:t xml:space="preserve"> kann ich geplant nach dem Zeitplan weitermachen</w:t>
+            </w:r>
+            <w:r>
+              <w:t xml:space="preserve">. </w:t>
+            </w:r>
+            <w:r>
+              <w:t xml:space="preserve">und den </w:t>
+            </w:r>
+            <w:r>
+              <w:t xml:space="preserve">IPERKA- Schritt </w:t>
+            </w:r>
+            <w:r>
+              <w:t>Realisierung</w:t>
+            </w:r>
+            <w:r>
+              <w:t>,</w:t>
+            </w:r>
+            <w:r>
+              <w:t xml:space="preserve"> abschliessen </w:t>
+            </w:r>
+          </w:p>
         </w:tc>
       </w:tr>
     </w:tbl>
@@ -9095,7 +9048,6 @@
           </w:tcPr>
           <w:p>
             <w:r>
-              <w:lastRenderedPageBreak/>
               <w:t>Erreichte Ziele</w:t>
             </w:r>
           </w:p>
@@ -9434,6 +9386,7 @@
           </w:tcPr>
           <w:p>
             <w:r>
+              <w:lastRenderedPageBreak/>
               <w:t>Hilfestellung</w:t>
             </w:r>
           </w:p>
@@ -9692,7 +9645,6 @@
           </w:tcPr>
           <w:p>
             <w:r>
-              <w:lastRenderedPageBreak/>
               <w:t>Erreichte Ziele</w:t>
             </w:r>
           </w:p>
@@ -9879,15 +9831,7 @@
         <w:t>Ansicht generiert werden, bei welcher Aufträge mit Leistungen erfasst werden können. Dazu werden noch sogenannte Service Requests</w:t>
       </w:r>
       <w:r>
-        <w:t xml:space="preserve"> erfasst. In diesen werden die geleisteten Stunden geschrieben welche erbracht wurden. Für die Stunden gibt es verschiedene </w:t>
-      </w:r>
-      <w:proofErr w:type="gramStart"/>
-      <w:r>
-        <w:t>Stadien</w:t>
-      </w:r>
-      <w:proofErr w:type="gramEnd"/>
-      <w:r>
-        <w:t xml:space="preserve"> in welche sie gesetzt werden können. (Verrechnet, </w:t>
+        <w:t xml:space="preserve"> erfasst. In diesen werden die geleisteten Stunden geschrieben welche erbracht wurden. Für die Stunden gibt es verschiedene Stadien in welche sie gesetzt werden können. (Verrechnet, </w:t>
       </w:r>
       <w:r>
         <w:t xml:space="preserve">nicht verrechnet, Warten, Kulanz, Garantie) </w:t>
@@ -9895,6 +9839,7 @@
     </w:p>
     <w:p>
       <w:r>
+        <w:lastRenderedPageBreak/>
         <w:t xml:space="preserve">Wie die Namen schon verraten, werden nicht immer Beträge verrechnet. </w:t>
       </w:r>
       <w:r>
@@ -9929,15 +9874,7 @@
     </w:p>
     <w:p>
       <w:r>
-        <w:t xml:space="preserve">Zusätzlich soll </w:t>
-      </w:r>
-      <w:proofErr w:type="gramStart"/>
-      <w:r>
-        <w:t>Grafisch</w:t>
-      </w:r>
-      <w:proofErr w:type="gramEnd"/>
-      <w:r>
-        <w:t xml:space="preserve"> eine Anzeige gestaltet werden, welche eine prozentuale Anzeige </w:t>
+        <w:t xml:space="preserve">Zusätzlich soll Grafisch eine Anzeige gestaltet werden, welche eine prozentuale Anzeige </w:t>
       </w:r>
       <w:r>
         <w:t>anzeigt.</w:t>
@@ -10008,34 +9945,34 @@
       </w:pPr>
       <w:bookmarkStart w:id="39" w:name="_Toc126252039"/>
       <w:r>
+        <w:t>Realisierungskonzept</w:t>
+      </w:r>
+      <w:bookmarkEnd w:id="39"/>
+    </w:p>
+    <w:p>
+      <w:pPr>
+        <w:ind w:firstLine="708"/>
+      </w:pPr>
+      <w:r>
+        <w:t>-</w:t>
+      </w:r>
+      <w:r>
+        <w:t>I</w:t>
+      </w:r>
+      <w:r>
+        <w:t>PERKA</w:t>
+      </w:r>
+      <w:r>
+        <w:t xml:space="preserve"> beschreiben!</w:t>
+      </w:r>
+    </w:p>
+    <w:p>
+      <w:pPr>
+        <w:pStyle w:val="berschrift3"/>
+      </w:pPr>
+      <w:bookmarkStart w:id="40" w:name="_Toc126252040"/>
+      <w:r>
         <w:lastRenderedPageBreak/>
-        <w:t>Realisierungskonzept</w:t>
-      </w:r>
-      <w:bookmarkEnd w:id="39"/>
-    </w:p>
-    <w:p>
-      <w:pPr>
-        <w:ind w:firstLine="708"/>
-      </w:pPr>
-      <w:r>
-        <w:t>-</w:t>
-      </w:r>
-      <w:r>
-        <w:t>I</w:t>
-      </w:r>
-      <w:r>
-        <w:t>PERKA</w:t>
-      </w:r>
-      <w:r>
-        <w:t xml:space="preserve"> beschreiben!</w:t>
-      </w:r>
-    </w:p>
-    <w:p>
-      <w:pPr>
-        <w:pStyle w:val="berschrift3"/>
-      </w:pPr>
-      <w:bookmarkStart w:id="40" w:name="_Toc126252040"/>
-      <w:r>
         <w:t>Klassen-Diagramm</w:t>
       </w:r>
       <w:bookmarkEnd w:id="40"/>
@@ -10342,15 +10279,7 @@
               <w:t>ö</w:t>
             </w:r>
             <w:r>
-              <w:t>ffnet (</w:t>
-            </w:r>
-            <w:proofErr w:type="spellStart"/>
-            <w:r>
-              <w:t>Adress</w:t>
-            </w:r>
-            <w:proofErr w:type="spellEnd"/>
-            <w:r>
-              <w:t xml:space="preserve"> Verwaltung)</w:t>
+              <w:t>ffnet (Adress Verwaltung)</w:t>
             </w:r>
           </w:p>
         </w:tc>
@@ -10569,17 +10498,7 @@
               <w:keepNext/>
             </w:pPr>
             <w:r>
-              <w:t>Das Register geht auf und die ganze Projekt Analyse (</w:t>
-            </w:r>
-            <w:proofErr w:type="spellStart"/>
-            <w:proofErr w:type="gramStart"/>
-            <w:r>
-              <w:t>boGrid,boSL</w:t>
-            </w:r>
-            <w:proofErr w:type="spellEnd"/>
-            <w:proofErr w:type="gramEnd"/>
-            <w:r>
-              <w:t xml:space="preserve"> mit Buttons und Progress bar sind ersichtlich)</w:t>
+              <w:t>Das Register geht auf und die ganze Projekt Analyse (boGrid,boSL mit Buttons und Progress bar sind ersichtlich)</w:t>
             </w:r>
           </w:p>
         </w:tc>
@@ -10774,13 +10693,8 @@
               <w:t>ü</w:t>
             </w:r>
             <w:r>
-              <w:t xml:space="preserve">llen der </w:t>
-            </w:r>
-            <w:proofErr w:type="spellStart"/>
-            <w:r>
-              <w:t>boSL</w:t>
-            </w:r>
-            <w:proofErr w:type="spellEnd"/>
+              <w:t>llen der boSL</w:t>
+            </w:r>
           </w:p>
         </w:tc>
       </w:tr>
@@ -11156,7 +11070,6 @@
               <w:pStyle w:val="TabellenInhalt"/>
               <w:keepNext/>
             </w:pPr>
-            <w:proofErr w:type="gramStart"/>
             <w:r>
               <w:t>Auftr</w:t>
             </w:r>
@@ -11164,25 +11077,13 @@
               <w:t>ä</w:t>
             </w:r>
             <w:r>
-              <w:t>ge</w:t>
-            </w:r>
-            <w:proofErr w:type="gramEnd"/>
-            <w:r>
-              <w:t xml:space="preserve"> welche ausgew</w:t>
+              <w:t>ge welche ausgew</w:t>
             </w:r>
             <w:r>
               <w:t>ä</w:t>
             </w:r>
             <w:r>
-              <w:t xml:space="preserve">hlt wurden sollen dann angezeigt werden in der </w:t>
-            </w:r>
-            <w:proofErr w:type="spellStart"/>
-            <w:r>
-              <w:t>boSL</w:t>
-            </w:r>
-            <w:proofErr w:type="spellEnd"/>
-            <w:r>
-              <w:t>.</w:t>
+              <w:t>hlt wurden sollen dann angezeigt werden in der boSL.</w:t>
             </w:r>
           </w:p>
         </w:tc>
@@ -11494,15 +11395,7 @@
               <w:keepNext/>
             </w:pPr>
             <w:r>
-              <w:t xml:space="preserve">Auswahl der SR; welche von der </w:t>
-            </w:r>
-            <w:proofErr w:type="gramStart"/>
-            <w:r>
-              <w:t>SQL Abfrage</w:t>
-            </w:r>
-            <w:proofErr w:type="gramEnd"/>
-            <w:r>
-              <w:t xml:space="preserve"> direkt auf den Auftrag abgestimmt werden</w:t>
+              <w:t>Auswahl der SR; welche von der SQL Abfrage direkt auf den Auftrag abgestimmt werden</w:t>
             </w:r>
           </w:p>
         </w:tc>
@@ -11616,15 +11509,7 @@
               <w:keepNext/>
             </w:pPr>
             <w:r>
-              <w:t xml:space="preserve">Nach dem </w:t>
-            </w:r>
-            <w:proofErr w:type="spellStart"/>
-            <w:r>
-              <w:t>Schliessen</w:t>
-            </w:r>
-            <w:proofErr w:type="spellEnd"/>
-            <w:r>
-              <w:t xml:space="preserve"> des Dialogs soll wieder die Projektanalyse angezeigt werden.</w:t>
+              <w:t>Nach dem Schliessen des Dialogs soll wieder die Projektanalyse angezeigt werden.</w:t>
             </w:r>
           </w:p>
         </w:tc>
@@ -11675,21 +11560,13 @@
               <w:keepNext/>
             </w:pPr>
             <w:r>
-              <w:t xml:space="preserve">Anzeigen der </w:t>
-            </w:r>
-            <w:proofErr w:type="gramStart"/>
-            <w:r>
-              <w:t>SR</w:t>
+              <w:t>Anzeigen der SR</w:t>
             </w:r>
             <w:r>
               <w:t>’</w:t>
             </w:r>
             <w:r>
-              <w:t>s</w:t>
-            </w:r>
-            <w:proofErr w:type="gramEnd"/>
-            <w:r>
-              <w:t xml:space="preserve"> im boGrid welche vom Benutzer ausgew</w:t>
+              <w:t>s im boGrid welche vom Benutzer ausgew</w:t>
             </w:r>
             <w:r>
               <w:t>ä</w:t>
@@ -11897,43 +11774,19 @@
               <w:t>ä</w:t>
             </w:r>
             <w:r>
-              <w:t xml:space="preserve">ge und </w:t>
-            </w:r>
-            <w:proofErr w:type="gramStart"/>
-            <w:r>
-              <w:t>SR</w:t>
+              <w:t>ge und SR</w:t>
             </w:r>
             <w:r>
               <w:t>’</w:t>
             </w:r>
             <w:r>
-              <w:t>s</w:t>
-            </w:r>
-            <w:proofErr w:type="gramEnd"/>
-            <w:r>
-              <w:t xml:space="preserve"> wurden in de </w:t>
-            </w:r>
-            <w:proofErr w:type="spellStart"/>
-            <w:r>
-              <w:t>boSL</w:t>
-            </w:r>
-            <w:proofErr w:type="spellEnd"/>
-            <w:r>
-              <w:t xml:space="preserve"> ausgew</w:t>
+              <w:t>s wurden in de boSL ausgew</w:t>
             </w:r>
             <w:r>
               <w:t>ä</w:t>
             </w:r>
             <w:r>
-              <w:t xml:space="preserve">hlt. Nach dem </w:t>
-            </w:r>
-            <w:proofErr w:type="spellStart"/>
-            <w:r>
-              <w:t>Schliessen</w:t>
-            </w:r>
-            <w:proofErr w:type="spellEnd"/>
-            <w:r>
-              <w:t xml:space="preserve"> des Dialogs sollen dann die richtigen Daten angezeigt werden auf dem boGrid.</w:t>
+              <w:t>hlt. Nach dem Schliessen des Dialogs sollen dann die richtigen Daten angezeigt werden auf dem boGrid.</w:t>
             </w:r>
           </w:p>
         </w:tc>
@@ -11983,13 +11836,8 @@
               <w:pStyle w:val="TabellenInhalt"/>
               <w:keepNext/>
             </w:pPr>
-            <w:proofErr w:type="spellStart"/>
-            <w:r>
-              <w:t>Schliessen</w:t>
-            </w:r>
-            <w:proofErr w:type="spellEnd"/>
-            <w:r>
-              <w:t xml:space="preserve"> von Dialog</w:t>
+            <w:r>
+              <w:t>Schliessen von Dialog</w:t>
             </w:r>
           </w:p>
         </w:tc>
@@ -12040,21 +11888,13 @@
               <w:keepNext/>
             </w:pPr>
             <w:r>
-              <w:t xml:space="preserve">Die Eingaben vom Dialog welche </w:t>
-            </w:r>
-            <w:proofErr w:type="gramStart"/>
-            <w:r>
-              <w:t>SR</w:t>
+              <w:t>Die Eingaben vom Dialog welche SR</w:t>
             </w:r>
             <w:r>
               <w:t>’</w:t>
             </w:r>
             <w:r>
-              <w:t>s</w:t>
-            </w:r>
-            <w:proofErr w:type="gramEnd"/>
-            <w:r>
-              <w:t xml:space="preserve"> oder A ge</w:t>
+              <w:t>s oder A ge</w:t>
             </w:r>
             <w:r>
               <w:t>ö</w:t>
@@ -12363,15 +12203,7 @@
               <w:keepNext/>
             </w:pPr>
             <w:r>
-              <w:t xml:space="preserve">Daten sollen noch da sein, nach dem </w:t>
-            </w:r>
-            <w:proofErr w:type="spellStart"/>
-            <w:r>
-              <w:t>Schliessen</w:t>
-            </w:r>
-            <w:proofErr w:type="spellEnd"/>
-            <w:r>
-              <w:t xml:space="preserve"> der Projekt Analyse.</w:t>
+              <w:t>Daten sollen noch da sein, nach dem Schliessen der Projekt Analyse.</w:t>
             </w:r>
           </w:p>
         </w:tc>
@@ -12647,23 +12479,7 @@
               <w:keepNext/>
             </w:pPr>
             <w:r>
-              <w:t xml:space="preserve">Dass die Daten, welche bim </w:t>
-            </w:r>
-            <w:proofErr w:type="spellStart"/>
-            <w:r>
-              <w:t>Schliessen</w:t>
-            </w:r>
-            <w:proofErr w:type="spellEnd"/>
-            <w:r>
-              <w:t xml:space="preserve"> von der PA noch vorhanden waren, immer noch da sind. (Abfrage auf </w:t>
-            </w:r>
-            <w:proofErr w:type="gramStart"/>
-            <w:r>
-              <w:t>SQL Tabelle</w:t>
-            </w:r>
-            <w:proofErr w:type="gramEnd"/>
-            <w:r>
-              <w:t xml:space="preserve"> und Daten ablesen)</w:t>
+              <w:t>Dass die Daten, welche bim Schliessen von der PA noch vorhanden waren, immer noch da sind. (Abfrage auf SQL Tabelle und Daten ablesen)</w:t>
             </w:r>
           </w:p>
         </w:tc>
@@ -13378,13 +13194,8 @@
               <w:keepNext/>
             </w:pPr>
             <w:r>
-              <w:t xml:space="preserve">Neutral orange </w:t>
-            </w:r>
-            <w:proofErr w:type="spellStart"/>
-            <w:r>
-              <w:t>Schriftfarb</w:t>
-            </w:r>
-            <w:proofErr w:type="spellEnd"/>
+              <w:t>Neutral orange Schriftfarb</w:t>
+            </w:r>
           </w:p>
         </w:tc>
       </w:tr>
@@ -13863,13 +13674,8 @@
               <w:keepNext/>
             </w:pPr>
             <w:r>
-              <w:t xml:space="preserve">Neutral schwarzer </w:t>
-            </w:r>
-            <w:proofErr w:type="spellStart"/>
-            <w:r>
-              <w:t>Schriftfarb</w:t>
-            </w:r>
-            <w:proofErr w:type="spellEnd"/>
+              <w:t>Neutral schwarzer Schriftfarb</w:t>
+            </w:r>
           </w:p>
         </w:tc>
       </w:tr>
@@ -13931,15 +13737,7 @@
               <w:t>ä</w:t>
             </w:r>
             <w:r>
-              <w:t xml:space="preserve">rbung </w:t>
-            </w:r>
-            <w:proofErr w:type="gramStart"/>
-            <w:r>
-              <w:t>erreicht</w:t>
-            </w:r>
-            <w:proofErr w:type="gramEnd"/>
-            <w:r>
-              <w:t xml:space="preserve"> wird automatisch vollzogen.</w:t>
+              <w:t>rbung erreicht wird automatisch vollzogen.</w:t>
             </w:r>
           </w:p>
         </w:tc>
@@ -14334,148 +14132,104 @@
         <w:rPr>
           <w:highlight w:val="yellow"/>
         </w:rPr>
-        <w:t xml:space="preserve"> Projekt </w:t>
-      </w:r>
-      <w:proofErr w:type="spellStart"/>
+        <w:t xml:space="preserve"> Projekt ProjektAnalyse </w:t>
+      </w:r>
       <w:r>
         <w:rPr>
           <w:highlight w:val="yellow"/>
         </w:rPr>
-        <w:t>ProjektAnalyse</w:t>
-      </w:r>
-      <w:proofErr w:type="spellEnd"/>
+        <w:t xml:space="preserve">wird als Add-In </w:t>
+      </w:r>
       <w:r>
         <w:rPr>
           <w:highlight w:val="yellow"/>
         </w:rPr>
-        <w:t xml:space="preserve"> </w:t>
+        <w:t xml:space="preserve">realisiert. Dabei wird intern der </w:t>
       </w:r>
       <w:r>
         <w:rPr>
           <w:highlight w:val="yellow"/>
         </w:rPr>
-        <w:t xml:space="preserve">wird als Add-In </w:t>
+        <w:t>Formdesiner</w:t>
       </w:r>
       <w:r>
         <w:rPr>
           <w:highlight w:val="yellow"/>
         </w:rPr>
-        <w:t xml:space="preserve">realisiert. Dabei wird intern der </w:t>
+        <w:t xml:space="preserve"> angesteuert, bei welchem eingestellt werden kann, wie das Add-In</w:t>
       </w:r>
       <w:r>
         <w:rPr>
           <w:highlight w:val="yellow"/>
         </w:rPr>
-        <w:t>Formdesiner</w:t>
+        <w:t xml:space="preserve"> (Control) aussehen und wo es platziert werden soll. </w:t>
       </w:r>
       <w:r>
         <w:rPr>
           <w:highlight w:val="yellow"/>
         </w:rPr>
-        <w:t xml:space="preserve"> angesteuert, bei welchem eingestellt werden kann, wie das Add-In</w:t>
+        <w:t xml:space="preserve">Das ist eine schon implementierte Funktion unseres ERP’s </w:t>
       </w:r>
       <w:r>
         <w:rPr>
           <w:highlight w:val="yellow"/>
         </w:rPr>
-        <w:t xml:space="preserve"> (Control) aussehen und wo es platziert werden soll. </w:t>
+        <w:t>welche hier angesteuert wird. Es macht d</w:t>
       </w:r>
       <w:r>
         <w:rPr>
           <w:highlight w:val="yellow"/>
         </w:rPr>
-        <w:t xml:space="preserve">Das ist eine schon implementierte Funktion unseres </w:t>
-      </w:r>
-      <w:proofErr w:type="spellStart"/>
-      <w:proofErr w:type="gramStart"/>
+        <w:t xml:space="preserve">en Umgang </w:t>
+      </w:r>
       <w:r>
         <w:rPr>
           <w:highlight w:val="yellow"/>
         </w:rPr>
-        <w:t>ERP’s</w:t>
-      </w:r>
-      <w:proofErr w:type="spellEnd"/>
-      <w:proofErr w:type="gramEnd"/>
+        <w:t>mit</w:t>
+      </w:r>
       <w:r>
         <w:rPr>
           <w:highlight w:val="yellow"/>
         </w:rPr>
-        <w:t xml:space="preserve"> </w:t>
+        <w:t xml:space="preserve"> unsere</w:t>
       </w:r>
       <w:r>
         <w:rPr>
           <w:highlight w:val="yellow"/>
         </w:rPr>
-        <w:t>welche hier angesteuert wird. Es macht d</w:t>
+        <w:t>n</w:t>
       </w:r>
       <w:r>
         <w:rPr>
           <w:highlight w:val="yellow"/>
         </w:rPr>
-        <w:t xml:space="preserve">en Umgang </w:t>
+        <w:t xml:space="preserve"> Add-Ins und die </w:t>
       </w:r>
       <w:r>
         <w:rPr>
           <w:highlight w:val="yellow"/>
         </w:rPr>
-        <w:t>mit</w:t>
+        <w:t>d</w:t>
       </w:r>
       <w:r>
         <w:rPr>
           <w:highlight w:val="yellow"/>
         </w:rPr>
-        <w:t xml:space="preserve"> unsere</w:t>
-      </w:r>
+        <w:t>azugehörigen Controls einfach.</w:t>
+      </w:r>
+    </w:p>
+    <w:p>
       <w:r>
         <w:rPr>
           <w:highlight w:val="yellow"/>
         </w:rPr>
-        <w:t>n</w:t>
+        <w:t xml:space="preserve">Der Entscheid wurde mir abgenommen, da im Auftrag schon definiert wurde, das ganze als Add-In zu gestalten. Den Formdesigner zu verwenden ist dann </w:t>
       </w:r>
       <w:r>
         <w:rPr>
           <w:highlight w:val="yellow"/>
         </w:rPr>
-        <w:t xml:space="preserve"> Add-Ins und die </w:t>
-      </w:r>
-      <w:r>
-        <w:rPr>
-          <w:highlight w:val="yellow"/>
-        </w:rPr>
-        <w:t>d</w:t>
-      </w:r>
-      <w:r>
-        <w:rPr>
-          <w:highlight w:val="yellow"/>
-        </w:rPr>
-        <w:t>azugehörigen Controls einfach.</w:t>
-      </w:r>
-    </w:p>
-    <w:p>
-      <w:r>
-        <w:rPr>
-          <w:highlight w:val="yellow"/>
-        </w:rPr>
-        <w:t xml:space="preserve">Der Entscheid wurde mir abgenommen, da im Auftrag schon definiert wurde, das </w:t>
-      </w:r>
-      <w:proofErr w:type="spellStart"/>
-      <w:r>
-        <w:rPr>
-          <w:highlight w:val="yellow"/>
-        </w:rPr>
-        <w:t>ganze</w:t>
-      </w:r>
-      <w:proofErr w:type="spellEnd"/>
-      <w:r>
-        <w:rPr>
-          <w:highlight w:val="yellow"/>
-        </w:rPr>
-        <w:t xml:space="preserve"> als Add-In zu gestalten. Den Formdesigner zu verwenden ist dann </w:t>
-      </w:r>
-      <w:r>
-        <w:rPr>
-          <w:highlight w:val="yellow"/>
-        </w:rPr>
         <w:t>logisch.</w:t>
       </w:r>
     </w:p>
@@ -14502,23 +14256,7 @@
     </w:p>
     <w:p>
       <w:r>
-        <w:t xml:space="preserve">Die Projektumgebung ist mir </w:t>
-      </w:r>
-      <w:proofErr w:type="spellStart"/>
-      <w:r>
-        <w:t>Wohl</w:t>
-      </w:r>
-      <w:proofErr w:type="spellEnd"/>
-      <w:r>
-        <w:t xml:space="preserve"> bekannt. Wir haben auf unseren Computern Folder, welche die Daten vom ganzen Programm blue office enthalten, das ist unsere Entwicklerumgebung, in welcher wir jegliche Projekte </w:t>
-      </w:r>
-      <w:proofErr w:type="gramStart"/>
-      <w:r>
-        <w:t>verweisen</w:t>
-      </w:r>
-      <w:proofErr w:type="gramEnd"/>
-      <w:r>
-        <w:t xml:space="preserve"> und dort hinaus starten wir auch das Kompilieren und Debuggen. </w:t>
+        <w:t xml:space="preserve">Die Projektumgebung ist mir Wohl bekannt. Wir haben auf unseren Computern Folder, welche die Daten vom ganzen Programm blue office enthalten, das ist unsere Entwicklerumgebung, in welcher wir jegliche Projekte verweisen und dort hinaus starten wir auch das Kompilieren und Debuggen. </w:t>
       </w:r>
     </w:p>
     <w:p>
@@ -14708,36 +14446,10 @@
         <w:ind w:left="3285"/>
       </w:pPr>
       <w:r>
-        <w:t xml:space="preserve">Dabei landen wir hier </w:t>
-      </w:r>
-      <w:proofErr w:type="spellStart"/>
-      <w:r>
-        <w:t>MyProject</w:t>
-      </w:r>
-      <w:proofErr w:type="spellEnd"/>
-      <w:r>
-        <w:t xml:space="preserve"> und dann auf Verweise </w:t>
-      </w:r>
-      <w:r>
-        <w:t xml:space="preserve">Hierbei        müssen wir in den Entwickler Ordner hinein und auf alle benötigten </w:t>
-      </w:r>
-      <w:proofErr w:type="spellStart"/>
-      <w:proofErr w:type="gramStart"/>
-      <w:r>
-        <w:t>DLL’s</w:t>
-      </w:r>
-      <w:proofErr w:type="spellEnd"/>
-      <w:proofErr w:type="gramEnd"/>
-      <w:r>
-        <w:t xml:space="preserve"> verweisen. Somit kann ich später mit den benötigten </w:t>
-      </w:r>
-      <w:proofErr w:type="spellStart"/>
-      <w:r>
-        <w:t>NameSpaces</w:t>
-      </w:r>
-      <w:proofErr w:type="spellEnd"/>
-      <w:r>
-        <w:t xml:space="preserve"> arbeiten.</w:t>
+        <w:t xml:space="preserve">Dabei landen wir hier MyProject und dann auf Verweise </w:t>
+      </w:r>
+      <w:r>
+        <w:t>Hierbei        müssen wir in den Entwickler Ordner hinein und auf alle benötigten DLL’s verweisen. Somit kann ich später mit den benötigten NameSpaces arbeiten.</w:t>
       </w:r>
     </w:p>
     <w:p>
@@ -14995,35 +14707,9 @@
       <w:r>
         <w:t xml:space="preserve">Union All zwischen </w:t>
       </w:r>
-      <w:proofErr w:type="spellStart"/>
-      <w:r>
-        <w:t>PA_ProjAn</w:t>
-      </w:r>
-      <w:proofErr w:type="spellEnd"/>
-      <w:r>
-        <w:t xml:space="preserve"> und </w:t>
-      </w:r>
-      <w:proofErr w:type="spellStart"/>
-      <w:r>
-        <w:t>boBelegK</w:t>
-      </w:r>
-      <w:proofErr w:type="spellEnd"/>
-      <w:r>
-        <w:t xml:space="preserve"> | </w:t>
-      </w:r>
-      <w:proofErr w:type="spellStart"/>
-      <w:r>
-        <w:t>Pa_ProjAn</w:t>
-      </w:r>
-      <w:proofErr w:type="spellEnd"/>
-      <w:r>
-        <w:t xml:space="preserve"> und </w:t>
-      </w:r>
-      <w:proofErr w:type="spellStart"/>
-      <w:r>
-        <w:t>S_Service</w:t>
-      </w:r>
-      <w:proofErr w:type="spellEnd"/>
+      <w:r>
+        <w:t>PA_ProjAn und boBelegK | Pa_ProjAn und S_Service</w:t>
+      </w:r>
     </w:p>
     <w:p/>
     <w:p/>
@@ -15034,15 +14720,7 @@
       <w:bookmarkStart w:id="49" w:name="_Toc126252049"/>
       <w:r>
         <w:lastRenderedPageBreak/>
-        <w:t xml:space="preserve">.. </w:t>
-      </w:r>
-      <w:proofErr w:type="gramStart"/>
-      <w:r>
-        <w:t>Alles</w:t>
-      </w:r>
-      <w:proofErr w:type="gramEnd"/>
-      <w:r>
-        <w:t xml:space="preserve"> was zur Realisierung benötigt wird hier auflisten:</w:t>
+        <w:t>.. Alles was zur Realisierung benötigt wird hier auflisten:</w:t>
       </w:r>
       <w:bookmarkEnd w:id="49"/>
     </w:p>

</xml_diff>

<commit_message>
Doku, Arboeitsjournal, Bugs, Layoutänderungen, TestRapporte
</commit_message>
<xml_diff>
--- a/Doku/PA_ProjektAnalyse_Dokumentation_Alain_Hoch.docx
+++ b/Doku/PA_ProjektAnalyse_Dokumentation_Alain_Hoch.docx
@@ -2198,21 +2198,7 @@
                 <w:rStyle w:val="Hyperlink"/>
                 <w:noProof/>
               </w:rPr>
-              <w:t>T</w:t>
-            </w:r>
-            <w:r>
-              <w:rPr>
-                <w:rStyle w:val="Hyperlink"/>
-                <w:noProof/>
-              </w:rPr>
-              <w:t>a</w:t>
-            </w:r>
-            <w:r>
-              <w:rPr>
-                <w:rStyle w:val="Hyperlink"/>
-                <w:noProof/>
-              </w:rPr>
-              <w:t>g 5 (Datum)</w:t>
+              <w:t>Tag 5 (Datum)</w:t>
             </w:r>
             <w:r>
               <w:rPr>
@@ -5641,7 +5627,22 @@
           <w:rFonts w:cstheme="minorHAnsi"/>
           <w:color w:val="000000" w:themeColor="text1"/>
         </w:rPr>
-        <w:t xml:space="preserve">Diese Dokumentation gehört zur PA von Alain Hoch bei der Firma blue office AG. In dieser Dokumentation ist der Ablauf der Arbeit beschrieben und das Vorgehen dahinter. Die Dokumentation ist in 2 Teile gegliedert. Im ersten Teil </w:t>
+        <w:t xml:space="preserve">Diese Dokumentation gehört zur PA von Alain Hoch bei der Firma blue office AG. In dieser Dokumentation ist der Ablauf der Arbeit beschrieben und das Vorgehen dahinter. Die Dokumentation ist in 2 Teile gegliedert. </w:t>
+      </w:r>
+    </w:p>
+    <w:p>
+      <w:pPr>
+        <w:rPr>
+          <w:rFonts w:cstheme="minorHAnsi"/>
+          <w:color w:val="000000" w:themeColor="text1"/>
+        </w:rPr>
+      </w:pPr>
+      <w:r>
+        <w:rPr>
+          <w:rFonts w:cstheme="minorHAnsi"/>
+          <w:color w:val="000000" w:themeColor="text1"/>
+        </w:rPr>
+        <w:t xml:space="preserve">Im ersten Teil </w:t>
       </w:r>
       <w:proofErr w:type="gramStart"/>
       <w:r>
@@ -5657,7 +5658,22 @@
           <w:rFonts w:cstheme="minorHAnsi"/>
           <w:color w:val="000000" w:themeColor="text1"/>
         </w:rPr>
-        <w:t xml:space="preserve"> die detaillierte Aufgabenstellung und der Ablauf der Arbeit aufgezeigt. Es ist ersichtlich mit welchen Mitteln gearbeitet wurde und welche Vorkenntnisse vorhanden sind. Im zweiten Teil kommt dann die Projekt </w:t>
+        <w:t xml:space="preserve"> die detaillierte Aufgabenstellung und der Ablauf der Arbeit aufgezeigt. Es ist ersichtlich mit welchen Mitteln gearbeitet wurde und welche Vorkenntnisse vorhanden sind. </w:t>
+      </w:r>
+    </w:p>
+    <w:p>
+      <w:pPr>
+        <w:rPr>
+          <w:rFonts w:cstheme="minorHAnsi"/>
+          <w:color w:val="000000" w:themeColor="text1"/>
+        </w:rPr>
+      </w:pPr>
+      <w:r>
+        <w:rPr>
+          <w:rFonts w:cstheme="minorHAnsi"/>
+          <w:color w:val="000000" w:themeColor="text1"/>
+        </w:rPr>
+        <w:t xml:space="preserve">Im zweiten Teil kommt dann die Projekt </w:t>
       </w:r>
       <w:proofErr w:type="gramStart"/>
       <w:r>
@@ -5726,35 +5742,21 @@
           <w:rFonts w:cstheme="minorHAnsi"/>
           <w:color w:val="000000" w:themeColor="text1"/>
         </w:rPr>
-        <w:t>gespeichert</w:t>
-      </w:r>
-      <w:r>
-        <w:rPr>
-          <w:rFonts w:cstheme="minorHAnsi"/>
-          <w:color w:val="000000" w:themeColor="text1"/>
-        </w:rPr>
-        <w:t>, da</w:t>
-      </w:r>
-      <w:r>
-        <w:rPr>
-          <w:rFonts w:cstheme="minorHAnsi"/>
-          <w:color w:val="000000" w:themeColor="text1"/>
-        </w:rPr>
-        <w:t xml:space="preserve">s auf meinem </w:t>
-      </w:r>
-      <w:r>
-        <w:rPr>
-          <w:rFonts w:cstheme="minorHAnsi"/>
-          <w:color w:val="000000" w:themeColor="text1"/>
-        </w:rPr>
-        <w:t>geschäfts-Account läuft</w:t>
-      </w:r>
-      <w:r>
-        <w:rPr>
-          <w:rFonts w:cstheme="minorHAnsi"/>
-          <w:color w:val="000000" w:themeColor="text1"/>
-        </w:rPr>
-        <w:t xml:space="preserve">. </w:t>
+        <w:t>gespeicher</w:t>
+      </w:r>
+      <w:r>
+        <w:rPr>
+          <w:rFonts w:cstheme="minorHAnsi"/>
+          <w:color w:val="000000" w:themeColor="text1"/>
+        </w:rPr>
+        <w:t>t.</w:t>
+      </w:r>
+      <w:r>
+        <w:rPr>
+          <w:rFonts w:cstheme="minorHAnsi"/>
+          <w:color w:val="000000" w:themeColor="text1"/>
+        </w:rPr>
+        <w:t xml:space="preserve"> </w:t>
       </w:r>
       <w:r>
         <w:rPr>
@@ -5824,21 +5826,28 @@
           <w:rFonts w:cstheme="minorHAnsi"/>
           <w:color w:val="000000" w:themeColor="text1"/>
         </w:rPr>
-        <w:t>s</w:t>
-      </w:r>
-      <w:r>
-        <w:rPr>
-          <w:rFonts w:cstheme="minorHAnsi"/>
-          <w:color w:val="000000" w:themeColor="text1"/>
-        </w:rPr>
-        <w:t xml:space="preserve"> einzelne </w:t>
-      </w:r>
-      <w:r>
-        <w:rPr>
-          <w:rFonts w:cstheme="minorHAnsi"/>
-          <w:color w:val="000000" w:themeColor="text1"/>
-        </w:rPr>
-        <w:t>Hochladen einen so genannten «Push» nach</w:t>
+        <w:t xml:space="preserve">n </w:t>
+      </w:r>
+      <w:r>
+        <w:rPr>
+          <w:rFonts w:cstheme="minorHAnsi"/>
+          <w:color w:val="000000" w:themeColor="text1"/>
+        </w:rPr>
+        <w:t>U</w:t>
+      </w:r>
+      <w:r>
+        <w:rPr>
+          <w:rFonts w:cstheme="minorHAnsi"/>
+          <w:color w:val="000000" w:themeColor="text1"/>
+        </w:rPr>
+        <w:t>pload</w:t>
+      </w:r>
+      <w:r>
+        <w:rPr>
+          <w:rFonts w:cstheme="minorHAnsi"/>
+          <w:color w:val="000000" w:themeColor="text1"/>
+        </w:rPr>
+        <w:t xml:space="preserve"> einen so genannten «Push» nach</w:t>
       </w:r>
       <w:r>
         <w:rPr>
@@ -5852,64 +5861,58 @@
           <w:rFonts w:cstheme="minorHAnsi"/>
           <w:color w:val="000000" w:themeColor="text1"/>
         </w:rPr>
-        <w:t xml:space="preserve"> Das Projekt wird im Visual Studio programmiert,</w:t>
-      </w:r>
-      <w:r>
-        <w:rPr>
-          <w:rFonts w:cstheme="minorHAnsi"/>
-          <w:color w:val="000000" w:themeColor="text1"/>
-        </w:rPr>
-        <w:t xml:space="preserve"> dies kann mittels interne</w:t>
-      </w:r>
-      <w:r>
-        <w:rPr>
-          <w:rFonts w:cstheme="minorHAnsi"/>
-          <w:color w:val="000000" w:themeColor="text1"/>
-        </w:rPr>
-        <w:t>m</w:t>
-      </w:r>
-      <w:r>
-        <w:rPr>
-          <w:rFonts w:cstheme="minorHAnsi"/>
-          <w:color w:val="000000" w:themeColor="text1"/>
-        </w:rPr>
-        <w:t xml:space="preserve"> Terminal und</w:t>
-      </w:r>
-      <w:r>
-        <w:rPr>
-          <w:rFonts w:cstheme="minorHAnsi"/>
-          <w:color w:val="000000" w:themeColor="text1"/>
-        </w:rPr>
-        <w:t xml:space="preserve"> Git-CLI</w:t>
-      </w:r>
-      <w:r>
-        <w:rPr>
-          <w:rFonts w:cstheme="minorHAnsi"/>
-          <w:color w:val="000000" w:themeColor="text1"/>
-        </w:rPr>
-        <w:t xml:space="preserve"> auch U</w:t>
-      </w:r>
-      <w:r>
-        <w:rPr>
-          <w:rFonts w:cstheme="minorHAnsi"/>
-          <w:color w:val="000000" w:themeColor="text1"/>
-        </w:rPr>
-        <w:t xml:space="preserve">pdates machen auf das zugewiesene </w:t>
-      </w:r>
-      <w:r>
-        <w:rPr>
-          <w:rFonts w:cstheme="minorHAnsi"/>
-          <w:color w:val="000000" w:themeColor="text1"/>
-        </w:rPr>
-        <w:t>Projekt</w:t>
-      </w:r>
-      <w:r>
-        <w:rPr>
-          <w:rFonts w:cstheme="minorHAnsi"/>
-          <w:color w:val="000000" w:themeColor="text1"/>
-        </w:rPr>
-        <w:t>.</w:t>
-      </w:r>
+        <w:t xml:space="preserve"> </w:t>
+      </w:r>
+      <w:r>
+        <w:rPr>
+          <w:rFonts w:cstheme="minorHAnsi"/>
+          <w:color w:val="000000" w:themeColor="text1"/>
+        </w:rPr>
+        <w:t xml:space="preserve">Weiter </w:t>
+      </w:r>
+      <w:r>
+        <w:rPr>
+          <w:rFonts w:cstheme="minorHAnsi"/>
+          <w:color w:val="000000" w:themeColor="text1"/>
+        </w:rPr>
+        <w:t>w</w:t>
+      </w:r>
+      <w:r>
+        <w:rPr>
+          <w:rFonts w:cstheme="minorHAnsi"/>
+          <w:color w:val="000000" w:themeColor="text1"/>
+        </w:rPr>
+        <w:t xml:space="preserve">ird Lokal auf dem </w:t>
+      </w:r>
+      <w:r>
+        <w:rPr>
+          <w:rFonts w:cstheme="minorHAnsi"/>
+          <w:color w:val="000000" w:themeColor="text1"/>
+        </w:rPr>
+        <w:t xml:space="preserve">Computer noch eine </w:t>
+      </w:r>
+      <w:r>
+        <w:rPr>
+          <w:rFonts w:cstheme="minorHAnsi"/>
+          <w:color w:val="000000" w:themeColor="text1"/>
+        </w:rPr>
+        <w:t>Sicherung</w:t>
+      </w:r>
+      <w:r>
+        <w:rPr>
+          <w:rFonts w:cstheme="minorHAnsi"/>
+          <w:color w:val="000000" w:themeColor="text1"/>
+        </w:rPr>
+        <w:t xml:space="preserve"> gemacht. Somit sind die Daten an 3 Verschiedenen Orten gespeichert und gesichert.</w:t>
+      </w:r>
+    </w:p>
+    <w:p>
+      <w:pPr>
+        <w:rPr>
+          <w:rFonts w:cstheme="minorHAnsi"/>
+          <w:color w:val="000000" w:themeColor="text1"/>
+        </w:rPr>
+      </w:pPr>
     </w:p>
     <w:p>
       <w:pPr>
@@ -6105,7 +6108,14 @@
           <w:rFonts w:cstheme="minorHAnsi"/>
           <w:color w:val="000000" w:themeColor="text1"/>
         </w:rPr>
-        <w:t>Projekt-Überwachung</w:t>
+        <w:t>Projekt-</w:t>
+      </w:r>
+      <w:r>
+        <w:rPr>
+          <w:rFonts w:cstheme="minorHAnsi"/>
+          <w:color w:val="000000" w:themeColor="text1"/>
+        </w:rPr>
+        <w:t>Analyse</w:t>
       </w:r>
     </w:p>
     <w:p>
@@ -6169,7 +6179,52 @@
           <w:rFonts w:cstheme="minorHAnsi"/>
           <w:color w:val="000000" w:themeColor="text1"/>
         </w:rPr>
-        <w:t xml:space="preserve">Hintergrundinformationen: In den Auftragsbestätigungen sind Arbeitsstunden (Dienstleistungsartikel vom Typ «Leistung») erfasst. In den Service-Anfragen sind die «Bearbeitungszeit-Einträge» der geleisteten Stunden hinterlegt, diese Stunden werden automatisch in die Zeiterfassung geschrieben. Es müssen nun die Stunden aus der Zeiterfassung, die dieser Service-Anfrage zugeordnet sind, ausgewertet werden. Allgemein: Es muss ein Add-In für blue office® erstellt werden. Als Grundlage der Erstellung des Add-Ins soll das interne Dokument «Kurzbeschreibung AddIn-Erstellung.pdf» und «Beschreibung AddIn-Möglichkeiten.pdf» verwendet werden. Das Projekt, bzw. die Add-In DLL soll einen sprechenden Namen erhalten. Z.B. boProjektAnalyse.dll. Der Präfix «bo» ist die Abkürzung für «blue office». Aufgabe Adressverwaltung: Add-In erstellen, das in der Adressverwaltung als Control (im Form-Designer) eingefügt werden kann. Es muss eine Tabelle in der Datenbank erstellt werden, die die Zuordnung der Adressen mit den Aufträgen und den Service-Anfragen speichert. Es müssen pro Adresse verschiedene Aufträge und Service-Anfragen hinzugefügt und entfernt werden können. Es dürfen nur Aufträge und Service-Anfragen hinzugefügt werden, die auch der entsprechenden Adresse zugeordnet sind. Alle zugeordneten Aufträge und Service-Anfragen sollen direkt auf dem Control ersichtlich sein. Die Arbeitsstunden aus dem Auftrag (SOLL) sollen nun mit den geleisteten Stunden aus der Zeiterfassung (IST) gegenübergestellt werden. • Summe aller SOLL-Stunden • Summe aller IST-Stunden, diese soll zuzüglich noch pro Verrechnungstyp unterteilt werden in: - Summe aller IST-Stunden «Verrechnen» - Summe aller IST-Stunden «Warten» - Summe aller IST-Stunden «Kulanz» - Summe aller IST-Stunden «Garantie» - Summe aller IST-Stunden «Nicht Verrechnen» Folgendes soll visuell ersichtlich sein (Z.B. rot eingefärbt oder als Prozentanzeige): - IST-Stunden (nur Verrechen+Warten) ggü. SOLL-Stunden «Kundensicht» - IST-Stunden (alle) ggü. SOLL-Stunden «blue office Sicht» Wenn IST-Stunden 90% der SOLL-Stunden erreichen, soll das ebenso visuell ersichtlich sein. Z.B. orange eingefärbt. (Farben ggf. einstellbar) Ein Auftrag, oder Service Anfrage darf nur einmal einer Adresse hinzugefügt werden. Ein Auftrag oder eine Service-Anfrage, soll direkt über die Auflistung(en) geöffnet werden können. Doppelklick und via Kontextmenu Layout: Die Darstellung überlassen wir Alain Hoch. Der SOLL / IST Vergleich muss jedoch gut ersichtlich platziert werden. Das Einfügen von Aufträgen und Service Anfragen soll logisch angeordnet sein. Z.B. via Button oberhalb der entsprechenden Liste und auch via Kontextmenu. Für Auflistungen der Aufträge und Service-Anfragen, müssen die Controls wie «boSearchList» oder «boGrid», aus der blue office API verwendet werden. Bei Auflistung von Aufträgen, muss mindestens die Auftrags-Nr. (A.XXXX), Bezeichnung und Datum aufgeführt werden. Bei Auflistungen von Service-Anfragen, muss mindestens die Service-Nr. (SR.XXXX) und der Titel, Erstellungsdatum aufgeführt werden. Aufgabe Service-Anfrage: Hier muss ein Control erstellt werden das im Form-Designer bei </w:t>
+        <w:t xml:space="preserve">Hintergrundinformationen: </w:t>
+      </w:r>
+    </w:p>
+    <w:p>
+      <w:pPr>
+        <w:rPr>
+          <w:rFonts w:cstheme="minorHAnsi"/>
+          <w:color w:val="000000" w:themeColor="text1"/>
+        </w:rPr>
+      </w:pPr>
+      <w:r>
+        <w:rPr>
+          <w:rFonts w:cstheme="minorHAnsi"/>
+          <w:color w:val="000000" w:themeColor="text1"/>
+        </w:rPr>
+        <w:t xml:space="preserve">In den Auftragsbestätigungen sind Arbeitsstunden (Dienstleistungsartikel vom Typ «Leistung») erfasst. In den Service-Anfragen sind die «Bearbeitungszeit-Einträge» der geleisteten Stunden hinterlegt, diese Stunden werden automatisch in die Zeiterfassung geschrieben. Es müssen nun die Stunden aus der Zeiterfassung, die dieser Service-Anfrage zugeordnet sind, ausgewertet werden. </w:t>
+      </w:r>
+    </w:p>
+    <w:p>
+      <w:pPr>
+        <w:rPr>
+          <w:rFonts w:cstheme="minorHAnsi"/>
+          <w:color w:val="000000" w:themeColor="text1"/>
+        </w:rPr>
+      </w:pPr>
+      <w:r>
+        <w:rPr>
+          <w:rFonts w:cstheme="minorHAnsi"/>
+          <w:color w:val="000000" w:themeColor="text1"/>
+        </w:rPr>
+        <w:t xml:space="preserve">Allgemein: </w:t>
+      </w:r>
+    </w:p>
+    <w:p>
+      <w:pPr>
+        <w:rPr>
+          <w:rFonts w:cstheme="minorHAnsi"/>
+          <w:color w:val="000000" w:themeColor="text1"/>
+        </w:rPr>
+      </w:pPr>
+      <w:r>
+        <w:rPr>
+          <w:rFonts w:cstheme="minorHAnsi"/>
+          <w:color w:val="000000" w:themeColor="text1"/>
+        </w:rPr>
+        <w:t xml:space="preserve">Es muss ein Add-In für blue office® erstellt werden. Als Grundlage der Erstellung des Add-Ins soll das interne Dokument «Kurzbeschreibung AddIn-Erstellung.pdf» und «Beschreibung AddIn-Möglichkeiten.pdf» verwendet werden. Das Projekt, bzw. die Add-In DLL soll einen sprechenden Namen erhalten. Z.B. boProjektAnalyse.dll. Der Präfix «bo» ist die Abkürzung für «blue office». Aufgabe Adressverwaltung: Add-In erstellen, das in der Adressverwaltung als Control (im Form-Designer) eingefügt werden kann. Es muss eine Tabelle in der Datenbank erstellt werden, die die Zuordnung der Adressen mit den Aufträgen und den Service-Anfragen speichert. Es müssen pro Adresse verschiedene Aufträge und Service-Anfragen hinzugefügt und entfernt werden können. Es dürfen nur Aufträge und Service-Anfragen hinzugefügt werden, die auch der entsprechenden Adresse zugeordnet sind. Alle zugeordneten Aufträge und Service-Anfragen sollen direkt auf dem Control ersichtlich sein. Die Arbeitsstunden aus dem Auftrag (SOLL) sollen nun mit den geleisteten Stunden aus der Zeiterfassung (IST) gegenübergestellt werden. • Summe aller SOLL-Stunden • Summe aller IST-Stunden, diese soll zuzüglich noch pro Verrechnungstyp unterteilt werden in: - Summe aller IST-Stunden «Verrechnen» - Summe aller IST-Stunden «Warten» - Summe aller IST-Stunden «Kulanz» - Summe aller IST-Stunden «Garantie» - Summe aller IST-Stunden «Nicht Verrechnen» Folgendes soll visuell ersichtlich sein (Z.B. rot eingefärbt oder als Prozentanzeige): - IST-Stunden (nur Verrechen+Warten) ggü. SOLL-Stunden «Kundensicht» - IST-Stunden (alle) ggü. SOLL-Stunden «blue office Sicht» Wenn IST-Stunden 90% der SOLL-Stunden erreichen, soll das ebenso visuell ersichtlich sein. Z.B. orange eingefärbt. (Farben ggf. einstellbar) Ein Auftrag, oder Service Anfrage darf nur einmal einer Adresse hinzugefügt werden. Ein Auftrag oder eine Service-Anfrage, soll direkt über die Auflistung(en) geöffnet werden können. Doppelklick und via Kontextmenu Layout: Die Darstellung überlassen wir Alain Hoch. Der SOLL / IST Vergleich muss jedoch gut ersichtlich platziert werden. Das Einfügen von Aufträgen und Service Anfragen soll logisch angeordnet sein. Z.B. via Button oberhalb der entsprechenden Liste und auch via Kontextmenu. Für </w:t>
       </w:r>
       <w:r>
         <w:rPr>
@@ -6177,7 +6232,7 @@
           <w:color w:val="000000" w:themeColor="text1"/>
         </w:rPr>
         <w:lastRenderedPageBreak/>
-        <w:t xml:space="preserve">den Service-Anfragen hinterlegt werden kann. Hierbei geht es darum, wenn eine Service-Anfrage geöffnet ist, dass man die SOLL/IST Stunden aller dazugehörigen Aufträge und Zeiterfassungs-Einträge sieht. Es kann sehr minimal gehalten werden und soll nur die entsprechenden Stunden ausweisen. Ausreichend wäre auch eine Prozentanzeige von IST-Stunden (nur Verrechen+Warten) &gt;= SOLL-Stunden. Auch hier überlassen wir Alain Hoch die Darstellung. Das «Control» soll aber nicht zu gross sein und die Kennzahl «Prozentanzeige» enthalten. Evtl. auch mit Farben arbeiten bei kritischen Werten. Benutzerhandbuch: Es soll ein Benutzerhandbuch für blue office Mitarbeiter erstellt werden. </w:t>
+        <w:t xml:space="preserve">Auflistungen der Aufträge und Service-Anfragen, müssen die Controls wie «boSearchList» oder «boGrid», aus der blue office API verwendet werden. Bei Auflistung von Aufträgen, muss mindestens die Auftrags-Nr. (A.XXXX), Bezeichnung und Datum aufgeführt werden. Bei Auflistungen von Service-Anfragen, muss mindestens die Service-Nr. (SR.XXXX) und der Titel, Erstellungsdatum aufgeführt werden. Aufgabe Service-Anfrage: Hier muss ein Control erstellt werden das im Form-Designer bei den Service-Anfragen hinterlegt werden kann. Hierbei geht es darum, wenn eine Service-Anfrage geöffnet ist, dass man die SOLL/IST Stunden aller dazugehörigen Aufträge und Zeiterfassungs-Einträge sieht. Es kann sehr minimal gehalten werden und soll nur die entsprechenden Stunden ausweisen. Ausreichend wäre auch eine Prozentanzeige von IST-Stunden (nur Verrechen+Warten) &gt;= SOLL-Stunden. Auch hier überlassen wir Alain Hoch die Darstellung. Das «Control» soll aber nicht zu gross sein und die Kennzahl «Prozentanzeige» enthalten. Evtl. auch mit Farben arbeiten bei kritischen Werten. Benutzerhandbuch: Es soll ein Benutzerhandbuch für blue office Mitarbeiter erstellt werden. </w:t>
       </w:r>
     </w:p>
     <w:p>
@@ -6201,23 +6256,7 @@
           <w:rFonts w:cstheme="minorHAnsi"/>
           <w:color w:val="000000" w:themeColor="text1"/>
         </w:rPr>
-        <w:t xml:space="preserve"> • Im Control der Service-Anfrage soll die Möglichkeit bestehen, das Control der Adressverwaltung aufzurufen. Das soll in einem Dialog (eigener Form) geschehen, </w:t>
-      </w:r>
-      <w:proofErr w:type="gramStart"/>
-      <w:r>
-        <w:rPr>
-          <w:rFonts w:cstheme="minorHAnsi"/>
-          <w:color w:val="000000" w:themeColor="text1"/>
-        </w:rPr>
-        <w:t>das</w:t>
-      </w:r>
-      <w:proofErr w:type="gramEnd"/>
-      <w:r>
-        <w:rPr>
-          <w:rFonts w:cstheme="minorHAnsi"/>
-          <w:color w:val="000000" w:themeColor="text1"/>
-        </w:rPr>
-        <w:t xml:space="preserve"> die Möglichkeit besteht weiter Aufträge oder Service-Anfragen hinzuzufügen. </w:t>
+        <w:t xml:space="preserve"> • Im Control der Service-Anfrage soll die Möglichkeit bestehen, das Control der Adressverwaltung aufzurufen. Das soll in einem Dialog (eigener Form) geschehen, das die Möglichkeit besteht weiter Aufträge oder Service-Anfragen hinzuzufügen. </w:t>
       </w:r>
     </w:p>
     <w:p>
@@ -6327,14 +6366,49 @@
           <w:rFonts w:cstheme="minorHAnsi"/>
           <w:color w:val="000000" w:themeColor="text1"/>
         </w:rPr>
-        <w:t xml:space="preserve"> muss ich eine boSearchList verwenden (für Belege und SR’s) und für die Daten der SR’s werde ich ein boGrid verwenden, das sind alles Grids und Listen, welche von unserem API </w:t>
-      </w:r>
-      <w:r>
-        <w:rPr>
-          <w:rFonts w:cstheme="minorHAnsi"/>
-          <w:color w:val="000000" w:themeColor="text1"/>
-        </w:rPr>
-        <w:t>zur Verfügung gestellt werden, was jedoch einen Kern aus der .Net Framework hat.</w:t>
+        <w:t xml:space="preserve"> muss ich eine boSearchList verwenden (für Belege und SR’s) und für die Daten der SR’s werde ich ein boGrid verwenden, das sind alles </w:t>
+      </w:r>
+      <w:r>
+        <w:rPr>
+          <w:rFonts w:cstheme="minorHAnsi"/>
+          <w:color w:val="000000" w:themeColor="text1"/>
+        </w:rPr>
+        <w:t>Listen</w:t>
+      </w:r>
+      <w:r>
+        <w:rPr>
+          <w:rFonts w:cstheme="minorHAnsi"/>
+          <w:color w:val="000000" w:themeColor="text1"/>
+        </w:rPr>
+        <w:t xml:space="preserve"> und </w:t>
+      </w:r>
+      <w:r>
+        <w:rPr>
+          <w:rFonts w:cstheme="minorHAnsi"/>
+          <w:color w:val="000000" w:themeColor="text1"/>
+        </w:rPr>
+        <w:t>Grids</w:t>
+      </w:r>
+      <w:r>
+        <w:rPr>
+          <w:rFonts w:cstheme="minorHAnsi"/>
+          <w:color w:val="000000" w:themeColor="text1"/>
+        </w:rPr>
+        <w:t xml:space="preserve">, welche von unserem API </w:t>
+      </w:r>
+      <w:r>
+        <w:rPr>
+          <w:rFonts w:cstheme="minorHAnsi"/>
+          <w:color w:val="000000" w:themeColor="text1"/>
+        </w:rPr>
+        <w:t>zur Verfügung gestellt werden</w:t>
+      </w:r>
+      <w:r>
+        <w:rPr>
+          <w:rFonts w:cstheme="minorHAnsi"/>
+          <w:color w:val="000000" w:themeColor="text1"/>
+        </w:rPr>
+        <w:t>.</w:t>
       </w:r>
     </w:p>
     <w:p>
@@ -6348,204 +6422,182 @@
       <w:bookmarkEnd w:id="9"/>
     </w:p>
     <w:p>
-      <w:pPr>
-        <w:rPr>
-          <w:rFonts w:cstheme="minorHAnsi"/>
-          <w:color w:val="000000" w:themeColor="text1"/>
-          <w:shd w:val="clear" w:color="auto" w:fill="FFFFFF"/>
-        </w:rPr>
-      </w:pPr>
-      <w:r>
-        <w:rPr>
-          <w:rFonts w:cstheme="minorHAnsi"/>
-          <w:color w:val="000000" w:themeColor="text1"/>
-          <w:shd w:val="clear" w:color="auto" w:fill="FFFFFF"/>
-        </w:rPr>
-        <w:t xml:space="preserve">Die Arbeitsstunden aus dem Auftrag (SOLL) sollen nun mit den geleisteten Stunden aus der Zeiterfassung (IST) gegenübergestellt werden. </w:t>
-      </w:r>
-    </w:p>
-    <w:p>
-      <w:pPr>
-        <w:rPr>
-          <w:rFonts w:cstheme="minorHAnsi"/>
-          <w:color w:val="000000" w:themeColor="text1"/>
-          <w:shd w:val="clear" w:color="auto" w:fill="FFFFFF"/>
-        </w:rPr>
-      </w:pPr>
-      <w:r>
-        <w:rPr>
-          <w:rFonts w:cstheme="minorHAnsi"/>
-          <w:color w:val="000000" w:themeColor="text1"/>
-          <w:shd w:val="clear" w:color="auto" w:fill="FFFFFF"/>
-        </w:rPr>
-        <w:t xml:space="preserve">• Summe aller SOLL-Stunden </w:t>
-      </w:r>
-    </w:p>
-    <w:p>
-      <w:pPr>
-        <w:rPr>
-          <w:rFonts w:cstheme="minorHAnsi"/>
-          <w:color w:val="000000" w:themeColor="text1"/>
-          <w:shd w:val="clear" w:color="auto" w:fill="FFFFFF"/>
-        </w:rPr>
-      </w:pPr>
-      <w:r>
-        <w:rPr>
-          <w:rFonts w:cstheme="minorHAnsi"/>
-          <w:color w:val="000000" w:themeColor="text1"/>
-          <w:shd w:val="clear" w:color="auto" w:fill="FFFFFF"/>
-        </w:rPr>
-        <w:t xml:space="preserve">• Summe aller IST-Stunden, diese soll zuzüglich noch pro Verrechnungstyp unterteilt werden in: </w:t>
-      </w:r>
-    </w:p>
-    <w:p>
-      <w:pPr>
-        <w:rPr>
-          <w:rFonts w:cstheme="minorHAnsi"/>
-          <w:color w:val="000000" w:themeColor="text1"/>
-          <w:shd w:val="clear" w:color="auto" w:fill="FFFFFF"/>
-        </w:rPr>
-      </w:pPr>
-      <w:r>
-        <w:rPr>
-          <w:rFonts w:cstheme="minorHAnsi"/>
-          <w:color w:val="000000" w:themeColor="text1"/>
-          <w:shd w:val="clear" w:color="auto" w:fill="FFFFFF"/>
-        </w:rPr>
-        <w:t xml:space="preserve">- Summe aller IST-Stunden «Verrechnen» </w:t>
-      </w:r>
-    </w:p>
-    <w:p>
-      <w:pPr>
-        <w:rPr>
-          <w:rFonts w:cstheme="minorHAnsi"/>
-          <w:color w:val="000000" w:themeColor="text1"/>
-          <w:shd w:val="clear" w:color="auto" w:fill="FFFFFF"/>
-        </w:rPr>
-      </w:pPr>
-      <w:r>
-        <w:rPr>
-          <w:rFonts w:cstheme="minorHAnsi"/>
-          <w:color w:val="000000" w:themeColor="text1"/>
-          <w:shd w:val="clear" w:color="auto" w:fill="FFFFFF"/>
-        </w:rPr>
-        <w:t xml:space="preserve">- Summe aller IST-Stunden «Warten» </w:t>
-      </w:r>
-    </w:p>
-    <w:p>
-      <w:pPr>
-        <w:rPr>
-          <w:rFonts w:cstheme="minorHAnsi"/>
-          <w:color w:val="000000" w:themeColor="text1"/>
-          <w:shd w:val="clear" w:color="auto" w:fill="FFFFFF"/>
-        </w:rPr>
-      </w:pPr>
-      <w:r>
-        <w:rPr>
-          <w:rFonts w:cstheme="minorHAnsi"/>
-          <w:color w:val="000000" w:themeColor="text1"/>
-          <w:shd w:val="clear" w:color="auto" w:fill="FFFFFF"/>
-        </w:rPr>
-        <w:t xml:space="preserve">- Summe aller IST-Stunden «Kulanz» </w:t>
-      </w:r>
-    </w:p>
-    <w:p>
-      <w:pPr>
-        <w:rPr>
-          <w:rFonts w:cstheme="minorHAnsi"/>
-          <w:color w:val="000000" w:themeColor="text1"/>
-          <w:shd w:val="clear" w:color="auto" w:fill="FFFFFF"/>
-        </w:rPr>
-      </w:pPr>
-      <w:r>
-        <w:rPr>
-          <w:rFonts w:cstheme="minorHAnsi"/>
-          <w:color w:val="000000" w:themeColor="text1"/>
-          <w:shd w:val="clear" w:color="auto" w:fill="FFFFFF"/>
-        </w:rPr>
-        <w:t xml:space="preserve">- Summe aller IST-Stunden «Garantie» </w:t>
-      </w:r>
-    </w:p>
-    <w:p>
-      <w:pPr>
-        <w:rPr>
-          <w:rFonts w:cstheme="minorHAnsi"/>
-          <w:color w:val="000000" w:themeColor="text1"/>
-          <w:shd w:val="clear" w:color="auto" w:fill="FFFFFF"/>
-        </w:rPr>
-      </w:pPr>
-      <w:r>
-        <w:rPr>
-          <w:rFonts w:cstheme="minorHAnsi"/>
-          <w:color w:val="000000" w:themeColor="text1"/>
-          <w:shd w:val="clear" w:color="auto" w:fill="FFFFFF"/>
-        </w:rPr>
-        <w:t xml:space="preserve">- Summe aller IST-Stunden «Nicht Verrechnen» </w:t>
-      </w:r>
-    </w:p>
-    <w:p>
-      <w:pPr>
-        <w:rPr>
-          <w:rFonts w:cstheme="minorHAnsi"/>
-          <w:color w:val="000000" w:themeColor="text1"/>
-        </w:rPr>
-      </w:pPr>
-      <w:r>
-        <w:rPr>
-          <w:rFonts w:cstheme="minorHAnsi"/>
-          <w:color w:val="000000" w:themeColor="text1"/>
-          <w:shd w:val="clear" w:color="auto" w:fill="FFFFFF"/>
-        </w:rPr>
-        <w:t>Folgendes soll visuell ersichtlich sein (Z.B. rot eingefärbt oder als Prozentanzeige): - IST-Stunden (nur Verrechen+Warten) ggü. SOLL-Stunden «Kundensicht» - IST-Stunden (alle) ggü. SOLL-Stunden «blue office Sicht»</w:t>
-      </w:r>
-    </w:p>
-    <w:p>
-      <w:pPr>
-        <w:rPr>
-          <w:rFonts w:cstheme="minorHAnsi"/>
-          <w:color w:val="000000" w:themeColor="text1"/>
-        </w:rPr>
-      </w:pPr>
-    </w:p>
-    <w:p>
-      <w:pPr>
-        <w:rPr>
-          <w:rFonts w:cstheme="minorHAnsi"/>
-          <w:color w:val="000000" w:themeColor="text1"/>
-        </w:rPr>
-      </w:pPr>
-    </w:p>
-    <w:p>
-      <w:pPr>
-        <w:rPr>
-          <w:rFonts w:cstheme="minorHAnsi"/>
-          <w:color w:val="000000" w:themeColor="text1"/>
-        </w:rPr>
-      </w:pPr>
-    </w:p>
-    <w:p>
-      <w:pPr>
-        <w:rPr>
-          <w:rFonts w:cstheme="minorHAnsi"/>
-          <w:color w:val="000000" w:themeColor="text1"/>
-        </w:rPr>
-      </w:pPr>
-    </w:p>
-    <w:p>
-      <w:pPr>
-        <w:rPr>
-          <w:rFonts w:cstheme="minorHAnsi"/>
-          <w:color w:val="000000" w:themeColor="text1"/>
-        </w:rPr>
-      </w:pPr>
-    </w:p>
-    <w:p>
-      <w:pPr>
-        <w:rPr>
-          <w:rFonts w:cstheme="minorHAnsi"/>
-          <w:color w:val="000000" w:themeColor="text1"/>
-        </w:rPr>
-      </w:pPr>
+      <w:r>
+        <w:t>Das Add-In umfasst folgende Funktionen</w:t>
+      </w:r>
+    </w:p>
+    <w:p>
+      <w:proofErr w:type="gramStart"/>
+      <w:r>
+        <w:t xml:space="preserve">Datenerfassung </w:t>
+      </w:r>
+      <w:r>
+        <w:t>:</w:t>
+      </w:r>
+      <w:proofErr w:type="gramEnd"/>
+    </w:p>
+    <w:p>
+      <w:pPr>
+        <w:pStyle w:val="Listenabsatz"/>
+        <w:numPr>
+          <w:ilvl w:val="0"/>
+          <w:numId w:val="5"/>
+        </w:numPr>
+      </w:pPr>
+      <w:r>
+        <w:t>Belege können via Dialog (bo) in die boSearchList hinzugefügt werden</w:t>
+      </w:r>
+      <w:r>
+        <w:t>.</w:t>
+      </w:r>
+      <w:r>
+        <w:t xml:space="preserve"> (Button oder </w:t>
+      </w:r>
+      <w:r>
+        <w:t>ContextualMenu)</w:t>
+      </w:r>
+    </w:p>
+    <w:p>
+      <w:pPr>
+        <w:pStyle w:val="Listenabsatz"/>
+        <w:numPr>
+          <w:ilvl w:val="0"/>
+          <w:numId w:val="5"/>
+        </w:numPr>
+      </w:pPr>
+      <w:r>
+        <w:t xml:space="preserve">ServiceRequests können via Dialog (bo) in die </w:t>
+      </w:r>
+      <w:r>
+        <w:t>boSearchList</w:t>
+      </w:r>
+      <w:r>
+        <w:t xml:space="preserve"> hinzugefügt werden.</w:t>
+      </w:r>
+      <w:r>
+        <w:t xml:space="preserve"> </w:t>
+      </w:r>
+      <w:r>
+        <w:t>(Button oder ContextualMenu)</w:t>
+      </w:r>
+    </w:p>
+    <w:p>
+      <w:pPr>
+        <w:pStyle w:val="Listenabsatz"/>
+        <w:numPr>
+          <w:ilvl w:val="0"/>
+          <w:numId w:val="5"/>
+        </w:numPr>
+      </w:pPr>
+      <w:r>
+        <w:t>Die Belege und SR’s</w:t>
+      </w:r>
+      <w:r>
+        <w:t xml:space="preserve"> können aus der </w:t>
+      </w:r>
+      <w:r>
+        <w:t>boSL</w:t>
+      </w:r>
+      <w:r>
+        <w:t xml:space="preserve"> entfernt </w:t>
+      </w:r>
+      <w:proofErr w:type="gramStart"/>
+      <w:r>
+        <w:t>werden.</w:t>
+      </w:r>
+      <w:r>
+        <w:t>(</w:t>
+      </w:r>
+      <w:proofErr w:type="gramEnd"/>
+      <w:r>
+        <w:t>Button)</w:t>
+      </w:r>
+    </w:p>
+    <w:p>
+      <w:r>
+        <w:t>Datenmanipulation:</w:t>
+      </w:r>
+    </w:p>
+    <w:p>
+      <w:pPr>
+        <w:pStyle w:val="Listenabsatz"/>
+        <w:numPr>
+          <w:ilvl w:val="0"/>
+          <w:numId w:val="5"/>
+        </w:numPr>
+      </w:pPr>
+      <w:r>
+        <w:t xml:space="preserve">Belege und SR’s können direkt aus der boSL heraus geöffnet und manipuliert werden </w:t>
+      </w:r>
+      <w:r>
+        <w:t>(bo</w:t>
+      </w:r>
+      <w:r>
+        <w:t>-API</w:t>
+      </w:r>
+      <w:r>
+        <w:t>)</w:t>
+      </w:r>
+      <w:r>
+        <w:t xml:space="preserve"> </w:t>
+      </w:r>
+      <w:r>
+        <w:t>via Doppelklick</w:t>
+      </w:r>
+    </w:p>
+    <w:p>
+      <w:r>
+        <w:t>Datenausgabe:</w:t>
+      </w:r>
+    </w:p>
+    <w:p>
+      <w:pPr>
+        <w:pStyle w:val="Listenabsatz"/>
+        <w:numPr>
+          <w:ilvl w:val="0"/>
+          <w:numId w:val="5"/>
+        </w:numPr>
+      </w:pPr>
+      <w:r>
+        <w:t xml:space="preserve">boSL als Übersicht, welche </w:t>
+      </w:r>
+      <w:r>
+        <w:t>Belege und SR’s</w:t>
+      </w:r>
+      <w:r>
+        <w:t xml:space="preserve"> im Add-In hinzugefügt wurden.</w:t>
+      </w:r>
+    </w:p>
+    <w:p>
+      <w:pPr>
+        <w:pStyle w:val="Listenabsatz"/>
+        <w:numPr>
+          <w:ilvl w:val="0"/>
+          <w:numId w:val="5"/>
+        </w:numPr>
+      </w:pPr>
+      <w:r>
+        <w:t>boGrid als Übersicht für die Kalkulationen.</w:t>
+      </w:r>
+    </w:p>
+    <w:p>
+      <w:pPr>
+        <w:pStyle w:val="Listenabsatz"/>
+        <w:numPr>
+          <w:ilvl w:val="0"/>
+          <w:numId w:val="5"/>
+        </w:numPr>
+        <w:rPr>
+          <w:rFonts w:cstheme="minorHAnsi"/>
+          <w:color w:val="000000" w:themeColor="text1"/>
+        </w:rPr>
+      </w:pPr>
+      <w:r>
+        <w:t xml:space="preserve">Fortschritt Balken </w:t>
+      </w:r>
+      <w:r>
+        <w:t>als Fortschrittanzeige (Ist-/Soll-Wert vergleich)</w:t>
+      </w:r>
     </w:p>
     <w:p>
       <w:pPr>
@@ -6561,6 +6613,7 @@
       </w:pPr>
       <w:bookmarkStart w:id="10" w:name="_Toc126680998"/>
       <w:r>
+        <w:lastRenderedPageBreak/>
         <w:t>Projektorganisation</w:t>
       </w:r>
       <w:bookmarkEnd w:id="10"/>
@@ -7519,13 +7572,55 @@
         <w:rPr>
           <w:color w:val="000000" w:themeColor="text1"/>
         </w:rPr>
-        <w:t xml:space="preserve">Anselm: DB- </w:t>
-      </w:r>
-      <w:r>
-        <w:rPr>
-          <w:color w:val="000000" w:themeColor="text1"/>
-        </w:rPr>
-        <w:t>Relationen und Darstellung mit diesen durch Ansel</w:t>
+        <w:t>Anselm</w:t>
+      </w:r>
+      <w:r>
+        <w:rPr>
+          <w:color w:val="000000" w:themeColor="text1"/>
+        </w:rPr>
+        <w:t xml:space="preserve"> Schacher</w:t>
+      </w:r>
+      <w:r>
+        <w:rPr>
+          <w:color w:val="000000" w:themeColor="text1"/>
+        </w:rPr>
+        <w:t xml:space="preserve">: </w:t>
+      </w:r>
+    </w:p>
+    <w:p>
+      <w:pPr>
+        <w:pStyle w:val="Listenabsatz"/>
+        <w:numPr>
+          <w:ilvl w:val="0"/>
+          <w:numId w:val="5"/>
+        </w:numPr>
+        <w:rPr>
+          <w:color w:val="000000" w:themeColor="text1"/>
+        </w:rPr>
+      </w:pPr>
+      <w:r>
+        <w:rPr>
+          <w:color w:val="000000" w:themeColor="text1"/>
+        </w:rPr>
+        <w:t xml:space="preserve">DB- </w:t>
+      </w:r>
+      <w:r>
+        <w:rPr>
+          <w:color w:val="000000" w:themeColor="text1"/>
+        </w:rPr>
+        <w:t xml:space="preserve">Relationen und Darstellung </w:t>
+      </w:r>
+      <w:r>
+        <w:rPr>
+          <w:color w:val="000000" w:themeColor="text1"/>
+        </w:rPr>
+        <w:t>von</w:t>
+      </w:r>
+      <w:r>
+        <w:rPr>
+          <w:color w:val="000000" w:themeColor="text1"/>
+        </w:rPr>
+        <w:t xml:space="preserve"> diesen durch Ansel</w:t>
       </w:r>
       <w:r>
         <w:rPr>
@@ -7540,6 +7635,49 @@
           <w:color w:val="000000" w:themeColor="text1"/>
         </w:rPr>
       </w:pPr>
+    </w:p>
+    <w:p>
+      <w:pPr>
+        <w:rPr>
+          <w:color w:val="000000" w:themeColor="text1"/>
+        </w:rPr>
+      </w:pPr>
+      <w:r>
+        <w:rPr>
+          <w:color w:val="000000" w:themeColor="text1"/>
+        </w:rPr>
+        <w:t>Marcel Ruckstuhl:</w:t>
+      </w:r>
+    </w:p>
+    <w:p>
+      <w:pPr>
+        <w:pStyle w:val="Listenabsatz"/>
+        <w:numPr>
+          <w:ilvl w:val="0"/>
+          <w:numId w:val="5"/>
+        </w:numPr>
+        <w:rPr>
+          <w:color w:val="000000" w:themeColor="text1"/>
+        </w:rPr>
+      </w:pPr>
+      <w:r>
+        <w:rPr>
+          <w:color w:val="000000" w:themeColor="text1"/>
+        </w:rPr>
+        <w:t xml:space="preserve"> </w:t>
+      </w:r>
+    </w:p>
+    <w:p>
+      <w:pPr>
+        <w:pStyle w:val="Listenabsatz"/>
+        <w:numPr>
+          <w:ilvl w:val="0"/>
+          <w:numId w:val="5"/>
+        </w:numPr>
+        <w:rPr>
+          <w:color w:val="000000" w:themeColor="text1"/>
+        </w:rPr>
+      </w:pPr>
       <w:r>
         <w:rPr>
           <w:color w:val="000000" w:themeColor="text1"/>
@@ -7558,6 +7696,13 @@
         </w:rPr>
         <w:t xml:space="preserve">, da sich Control verzogen hatte. </w:t>
       </w:r>
+    </w:p>
+    <w:p>
+      <w:pPr>
+        <w:rPr>
+          <w:color w:val="000000" w:themeColor="text1"/>
+        </w:rPr>
+      </w:pPr>
     </w:p>
     <w:p/>
     <w:p/>
@@ -7753,15 +7898,7 @@
               <w:t xml:space="preserve"> </w:t>
             </w:r>
             <w:r>
-              <w:t xml:space="preserve">Aufgabenstellungen </w:t>
-            </w:r>
-            <w:proofErr w:type="gramStart"/>
-            <w:r>
-              <w:t>Studiert</w:t>
-            </w:r>
-            <w:proofErr w:type="gramEnd"/>
-            <w:r>
-              <w:t>, Kriterien-K</w:t>
+              <w:t>Aufgabenstellungen Studiert, Kriterien-K</w:t>
             </w:r>
             <w:r>
               <w:t>ata</w:t>
@@ -8433,14 +8570,9 @@
             <w:r>
               <w:t xml:space="preserve"> Datenbank erstellt, ADRControl mit boGrid und </w:t>
             </w:r>
-            <w:proofErr w:type="spellStart"/>
             <w:proofErr w:type="gramStart"/>
             <w:r>
-              <w:t>boSL</w:t>
-            </w:r>
-            <w:proofErr w:type="spellEnd"/>
-            <w:r>
-              <w:t xml:space="preserve"> Realisiert</w:t>
+              <w:t>boSL Realisiert</w:t>
             </w:r>
             <w:proofErr w:type="gramEnd"/>
             <w:r>
@@ -9144,15 +9276,7 @@
               <w:t xml:space="preserve"> abgefragt wurde. Jetzt funktioniert jedoch alles. </w:t>
             </w:r>
             <w:r>
-              <w:t xml:space="preserve">Beim </w:t>
-            </w:r>
-            <w:proofErr w:type="spellStart"/>
-            <w:r>
-              <w:t>ContextualMenu</w:t>
-            </w:r>
-            <w:proofErr w:type="spellEnd"/>
-            <w:r>
-              <w:t xml:space="preserve"> wollte ich das von </w:t>
+              <w:t xml:space="preserve">Beim ContextualMenu wollte ich das von </w:t>
             </w:r>
             <w:proofErr w:type="spellStart"/>
             <w:r>
@@ -11177,13 +11301,8 @@
               <w:t>ü</w:t>
             </w:r>
             <w:r>
-              <w:t xml:space="preserve">llen der </w:t>
-            </w:r>
-            <w:proofErr w:type="spellStart"/>
-            <w:r>
-              <w:t>boSL</w:t>
-            </w:r>
-            <w:proofErr w:type="spellEnd"/>
+              <w:t>llen der boSL</w:t>
+            </w:r>
           </w:p>
         </w:tc>
       </w:tr>
@@ -11577,15 +11696,7 @@
               <w:t>ä</w:t>
             </w:r>
             <w:r>
-              <w:t xml:space="preserve">hlt wurden sollen dann angezeigt werden in der </w:t>
-            </w:r>
-            <w:proofErr w:type="spellStart"/>
-            <w:r>
-              <w:t>boSL</w:t>
-            </w:r>
-            <w:proofErr w:type="spellEnd"/>
-            <w:r>
-              <w:t>.</w:t>
+              <w:t>hlt wurden sollen dann angezeigt werden in der boSL.</w:t>
             </w:r>
           </w:p>
         </w:tc>
@@ -12019,15 +12130,7 @@
               <w:keepNext/>
             </w:pPr>
             <w:r>
-              <w:t xml:space="preserve">Nach dem </w:t>
-            </w:r>
-            <w:proofErr w:type="spellStart"/>
-            <w:r>
-              <w:t>Schliessen</w:t>
-            </w:r>
-            <w:proofErr w:type="spellEnd"/>
-            <w:r>
-              <w:t xml:space="preserve"> des Dialogs soll wieder die </w:t>
+              <w:t xml:space="preserve">Nach dem Schliessen des Dialogs soll wieder die </w:t>
             </w:r>
             <w:proofErr w:type="spellStart"/>
             <w:r>
@@ -12322,29 +12425,13 @@
             </w:r>
             <w:proofErr w:type="gramEnd"/>
             <w:r>
-              <w:t xml:space="preserve"> wurden in de </w:t>
-            </w:r>
-            <w:proofErr w:type="spellStart"/>
-            <w:r>
-              <w:t>boSL</w:t>
-            </w:r>
-            <w:proofErr w:type="spellEnd"/>
-            <w:r>
-              <w:t xml:space="preserve"> ausgew</w:t>
+              <w:t xml:space="preserve"> wurden in de boSL ausgew</w:t>
             </w:r>
             <w:r>
               <w:t>ä</w:t>
             </w:r>
             <w:r>
-              <w:t xml:space="preserve">hlt. Nach dem </w:t>
-            </w:r>
-            <w:proofErr w:type="spellStart"/>
-            <w:r>
-              <w:t>Schliessen</w:t>
-            </w:r>
-            <w:proofErr w:type="spellEnd"/>
-            <w:r>
-              <w:t xml:space="preserve"> des Dialogs sollen dann die richtigen Daten angezeigt werden auf dem boGrid.</w:t>
+              <w:t>hlt. Nach dem Schliessen des Dialogs sollen dann die richtigen Daten angezeigt werden auf dem boGrid.</w:t>
             </w:r>
           </w:p>
         </w:tc>
@@ -12394,13 +12481,8 @@
               <w:pStyle w:val="TabellenInhalt"/>
               <w:keepNext/>
             </w:pPr>
-            <w:proofErr w:type="spellStart"/>
-            <w:r>
-              <w:t>Schliessen</w:t>
-            </w:r>
-            <w:proofErr w:type="spellEnd"/>
-            <w:r>
-              <w:t xml:space="preserve"> von Dialog</w:t>
+            <w:r>
+              <w:t>Schliessen von Dialog</w:t>
             </w:r>
           </w:p>
         </w:tc>
@@ -12774,15 +12856,7 @@
               <w:keepNext/>
             </w:pPr>
             <w:r>
-              <w:t xml:space="preserve">Daten sollen noch da sein, nach dem </w:t>
-            </w:r>
-            <w:proofErr w:type="spellStart"/>
-            <w:r>
-              <w:t>Schliessen</w:t>
-            </w:r>
-            <w:proofErr w:type="spellEnd"/>
-            <w:r>
-              <w:t xml:space="preserve"> der Projekt Analyse.</w:t>
+              <w:t>Daten sollen noch da sein, nach dem Schliessen der Projekt Analyse.</w:t>
             </w:r>
           </w:p>
         </w:tc>
@@ -13058,15 +13132,7 @@
               <w:keepNext/>
             </w:pPr>
             <w:r>
-              <w:t xml:space="preserve">Dass die Daten, welche bim </w:t>
-            </w:r>
-            <w:proofErr w:type="spellStart"/>
-            <w:r>
-              <w:t>Schliessen</w:t>
-            </w:r>
-            <w:proofErr w:type="spellEnd"/>
-            <w:r>
-              <w:t xml:space="preserve"> von der PA noch vorhanden waren, immer noch da sind. (Abfrage auf </w:t>
+              <w:t xml:space="preserve">Dass die Daten, welche bim Schliessen von der PA noch vorhanden waren, immer noch da sind. (Abfrage auf </w:t>
             </w:r>
             <w:proofErr w:type="gramStart"/>
             <w:r>
@@ -14784,7 +14850,6 @@
         <w:t xml:space="preserve">Das ist eine schon implementierte Funktion unseres </w:t>
       </w:r>
       <w:proofErr w:type="spellStart"/>
-      <w:proofErr w:type="gramStart"/>
       <w:r>
         <w:rPr>
           <w:highlight w:val="yellow"/>
@@ -14792,7 +14857,6 @@
         <w:t>ERP’s</w:t>
       </w:r>
       <w:proofErr w:type="spellEnd"/>
-      <w:proofErr w:type="gramEnd"/>
       <w:r>
         <w:rPr>
           <w:highlight w:val="yellow"/>
@@ -15119,12 +15183,10 @@
         <w:t xml:space="preserve">Hierbei        müssen wir in den Entwickler Ordner hinein und auf alle benötigten </w:t>
       </w:r>
       <w:proofErr w:type="spellStart"/>
-      <w:proofErr w:type="gramStart"/>
       <w:r>
         <w:t>DLL’s</w:t>
       </w:r>
       <w:proofErr w:type="spellEnd"/>
-      <w:proofErr w:type="gramEnd"/>
       <w:r>
         <w:t xml:space="preserve"> verweisen. Somit kann ich später mit den benötigten </w:t>
       </w:r>
@@ -15657,7 +15719,7 @@
       <w:rPr>
         <w:noProof/>
       </w:rPr>
-      <w:t>07.02.2023</w:t>
+      <w:t>08.02.2023</w:t>
     </w:r>
     <w:r>
       <w:fldChar w:fldCharType="end"/>
@@ -15785,7 +15847,7 @@
         <w:noProof/>
         <w:lang w:val="de-DE"/>
       </w:rPr>
-      <w:t>07.02.2023</w:t>
+      <w:t>08.02.2023</w:t>
     </w:r>
     <w:r>
       <w:rPr>
@@ -16199,11 +16261,235 @@
     </w:lvl>
   </w:abstractNum>
   <w:abstractNum w:abstractNumId="2" w15:restartNumberingAfterBreak="0">
+    <w:nsid w:val="1BAF49F2"/>
+    <w:multiLevelType w:val="hybridMultilevel"/>
+    <w:tmpl w:val="74EA99BA"/>
+    <w:lvl w:ilvl="0" w:tplc="7E7257F2">
+      <w:numFmt w:val="bullet"/>
+      <w:lvlText w:val="-"/>
+      <w:lvlJc w:val="left"/>
+      <w:pPr>
+        <w:ind w:left="720" w:hanging="360"/>
+      </w:pPr>
+      <w:rPr>
+        <w:rFonts w:ascii="Calibri" w:eastAsiaTheme="minorHAnsi" w:hAnsi="Calibri" w:cs="Calibri" w:hint="default"/>
+      </w:rPr>
+    </w:lvl>
+    <w:lvl w:ilvl="1" w:tplc="08070003" w:tentative="1">
+      <w:start w:val="1"/>
+      <w:numFmt w:val="bullet"/>
+      <w:lvlText w:val="o"/>
+      <w:lvlJc w:val="left"/>
+      <w:pPr>
+        <w:ind w:left="1440" w:hanging="360"/>
+      </w:pPr>
+      <w:rPr>
+        <w:rFonts w:ascii="Courier New" w:hAnsi="Courier New" w:cs="Courier New" w:hint="default"/>
+      </w:rPr>
+    </w:lvl>
+    <w:lvl w:ilvl="2" w:tplc="08070005" w:tentative="1">
+      <w:start w:val="1"/>
+      <w:numFmt w:val="bullet"/>
+      <w:lvlText w:val=""/>
+      <w:lvlJc w:val="left"/>
+      <w:pPr>
+        <w:ind w:left="2160" w:hanging="360"/>
+      </w:pPr>
+      <w:rPr>
+        <w:rFonts w:ascii="Wingdings" w:hAnsi="Wingdings" w:hint="default"/>
+      </w:rPr>
+    </w:lvl>
+    <w:lvl w:ilvl="3" w:tplc="08070001" w:tentative="1">
+      <w:start w:val="1"/>
+      <w:numFmt w:val="bullet"/>
+      <w:lvlText w:val=""/>
+      <w:lvlJc w:val="left"/>
+      <w:pPr>
+        <w:ind w:left="2880" w:hanging="360"/>
+      </w:pPr>
+      <w:rPr>
+        <w:rFonts w:ascii="Symbol" w:hAnsi="Symbol" w:hint="default"/>
+      </w:rPr>
+    </w:lvl>
+    <w:lvl w:ilvl="4" w:tplc="08070003" w:tentative="1">
+      <w:start w:val="1"/>
+      <w:numFmt w:val="bullet"/>
+      <w:lvlText w:val="o"/>
+      <w:lvlJc w:val="left"/>
+      <w:pPr>
+        <w:ind w:left="3600" w:hanging="360"/>
+      </w:pPr>
+      <w:rPr>
+        <w:rFonts w:ascii="Courier New" w:hAnsi="Courier New" w:cs="Courier New" w:hint="default"/>
+      </w:rPr>
+    </w:lvl>
+    <w:lvl w:ilvl="5" w:tplc="08070005" w:tentative="1">
+      <w:start w:val="1"/>
+      <w:numFmt w:val="bullet"/>
+      <w:lvlText w:val=""/>
+      <w:lvlJc w:val="left"/>
+      <w:pPr>
+        <w:ind w:left="4320" w:hanging="360"/>
+      </w:pPr>
+      <w:rPr>
+        <w:rFonts w:ascii="Wingdings" w:hAnsi="Wingdings" w:hint="default"/>
+      </w:rPr>
+    </w:lvl>
+    <w:lvl w:ilvl="6" w:tplc="08070001" w:tentative="1">
+      <w:start w:val="1"/>
+      <w:numFmt w:val="bullet"/>
+      <w:lvlText w:val=""/>
+      <w:lvlJc w:val="left"/>
+      <w:pPr>
+        <w:ind w:left="5040" w:hanging="360"/>
+      </w:pPr>
+      <w:rPr>
+        <w:rFonts w:ascii="Symbol" w:hAnsi="Symbol" w:hint="default"/>
+      </w:rPr>
+    </w:lvl>
+    <w:lvl w:ilvl="7" w:tplc="08070003" w:tentative="1">
+      <w:start w:val="1"/>
+      <w:numFmt w:val="bullet"/>
+      <w:lvlText w:val="o"/>
+      <w:lvlJc w:val="left"/>
+      <w:pPr>
+        <w:ind w:left="5760" w:hanging="360"/>
+      </w:pPr>
+      <w:rPr>
+        <w:rFonts w:ascii="Courier New" w:hAnsi="Courier New" w:cs="Courier New" w:hint="default"/>
+      </w:rPr>
+    </w:lvl>
+    <w:lvl w:ilvl="8" w:tplc="08070005" w:tentative="1">
+      <w:start w:val="1"/>
+      <w:numFmt w:val="bullet"/>
+      <w:lvlText w:val=""/>
+      <w:lvlJc w:val="left"/>
+      <w:pPr>
+        <w:ind w:left="6480" w:hanging="360"/>
+      </w:pPr>
+      <w:rPr>
+        <w:rFonts w:ascii="Wingdings" w:hAnsi="Wingdings" w:hint="default"/>
+      </w:rPr>
+    </w:lvl>
+  </w:abstractNum>
+  <w:abstractNum w:abstractNumId="3" w15:restartNumberingAfterBreak="0">
     <w:nsid w:val="401A68FD"/>
     <w:multiLevelType w:val="hybridMultilevel"/>
     <w:tmpl w:val="F1D41D2E"/>
     <w:lvl w:ilvl="0" w:tplc="5A4ED0D4">
       <w:start w:val="5"/>
+      <w:numFmt w:val="bullet"/>
+      <w:lvlText w:val="-"/>
+      <w:lvlJc w:val="left"/>
+      <w:pPr>
+        <w:ind w:left="720" w:hanging="360"/>
+      </w:pPr>
+      <w:rPr>
+        <w:rFonts w:ascii="Calibri" w:eastAsiaTheme="minorHAnsi" w:hAnsi="Calibri" w:cs="Calibri" w:hint="default"/>
+      </w:rPr>
+    </w:lvl>
+    <w:lvl w:ilvl="1" w:tplc="08070003" w:tentative="1">
+      <w:start w:val="1"/>
+      <w:numFmt w:val="bullet"/>
+      <w:lvlText w:val="o"/>
+      <w:lvlJc w:val="left"/>
+      <w:pPr>
+        <w:ind w:left="1440" w:hanging="360"/>
+      </w:pPr>
+      <w:rPr>
+        <w:rFonts w:ascii="Courier New" w:hAnsi="Courier New" w:cs="Courier New" w:hint="default"/>
+      </w:rPr>
+    </w:lvl>
+    <w:lvl w:ilvl="2" w:tplc="08070005" w:tentative="1">
+      <w:start w:val="1"/>
+      <w:numFmt w:val="bullet"/>
+      <w:lvlText w:val=""/>
+      <w:lvlJc w:val="left"/>
+      <w:pPr>
+        <w:ind w:left="2160" w:hanging="360"/>
+      </w:pPr>
+      <w:rPr>
+        <w:rFonts w:ascii="Wingdings" w:hAnsi="Wingdings" w:hint="default"/>
+      </w:rPr>
+    </w:lvl>
+    <w:lvl w:ilvl="3" w:tplc="08070001" w:tentative="1">
+      <w:start w:val="1"/>
+      <w:numFmt w:val="bullet"/>
+      <w:lvlText w:val=""/>
+      <w:lvlJc w:val="left"/>
+      <w:pPr>
+        <w:ind w:left="2880" w:hanging="360"/>
+      </w:pPr>
+      <w:rPr>
+        <w:rFonts w:ascii="Symbol" w:hAnsi="Symbol" w:hint="default"/>
+      </w:rPr>
+    </w:lvl>
+    <w:lvl w:ilvl="4" w:tplc="08070003" w:tentative="1">
+      <w:start w:val="1"/>
+      <w:numFmt w:val="bullet"/>
+      <w:lvlText w:val="o"/>
+      <w:lvlJc w:val="left"/>
+      <w:pPr>
+        <w:ind w:left="3600" w:hanging="360"/>
+      </w:pPr>
+      <w:rPr>
+        <w:rFonts w:ascii="Courier New" w:hAnsi="Courier New" w:cs="Courier New" w:hint="default"/>
+      </w:rPr>
+    </w:lvl>
+    <w:lvl w:ilvl="5" w:tplc="08070005" w:tentative="1">
+      <w:start w:val="1"/>
+      <w:numFmt w:val="bullet"/>
+      <w:lvlText w:val=""/>
+      <w:lvlJc w:val="left"/>
+      <w:pPr>
+        <w:ind w:left="4320" w:hanging="360"/>
+      </w:pPr>
+      <w:rPr>
+        <w:rFonts w:ascii="Wingdings" w:hAnsi="Wingdings" w:hint="default"/>
+      </w:rPr>
+    </w:lvl>
+    <w:lvl w:ilvl="6" w:tplc="08070001" w:tentative="1">
+      <w:start w:val="1"/>
+      <w:numFmt w:val="bullet"/>
+      <w:lvlText w:val=""/>
+      <w:lvlJc w:val="left"/>
+      <w:pPr>
+        <w:ind w:left="5040" w:hanging="360"/>
+      </w:pPr>
+      <w:rPr>
+        <w:rFonts w:ascii="Symbol" w:hAnsi="Symbol" w:hint="default"/>
+      </w:rPr>
+    </w:lvl>
+    <w:lvl w:ilvl="7" w:tplc="08070003" w:tentative="1">
+      <w:start w:val="1"/>
+      <w:numFmt w:val="bullet"/>
+      <w:lvlText w:val="o"/>
+      <w:lvlJc w:val="left"/>
+      <w:pPr>
+        <w:ind w:left="5760" w:hanging="360"/>
+      </w:pPr>
+      <w:rPr>
+        <w:rFonts w:ascii="Courier New" w:hAnsi="Courier New" w:cs="Courier New" w:hint="default"/>
+      </w:rPr>
+    </w:lvl>
+    <w:lvl w:ilvl="8" w:tplc="08070005" w:tentative="1">
+      <w:start w:val="1"/>
+      <w:numFmt w:val="bullet"/>
+      <w:lvlText w:val=""/>
+      <w:lvlJc w:val="left"/>
+      <w:pPr>
+        <w:ind w:left="6480" w:hanging="360"/>
+      </w:pPr>
+      <w:rPr>
+        <w:rFonts w:ascii="Wingdings" w:hAnsi="Wingdings" w:hint="default"/>
+      </w:rPr>
+    </w:lvl>
+  </w:abstractNum>
+  <w:abstractNum w:abstractNumId="4" w15:restartNumberingAfterBreak="0">
+    <w:nsid w:val="763238FC"/>
+    <w:multiLevelType w:val="hybridMultilevel"/>
+    <w:tmpl w:val="F22AF414"/>
+    <w:lvl w:ilvl="0" w:tplc="D3EA2F1E">
       <w:numFmt w:val="bullet"/>
       <w:lvlText w:val="-"/>
       <w:lvlJc w:val="left"/>
@@ -16318,6 +16604,12 @@
     <w:abstractNumId w:val="0"/>
   </w:num>
   <w:num w:numId="3" w16cid:durableId="228349711">
+    <w:abstractNumId w:val="3"/>
+  </w:num>
+  <w:num w:numId="4" w16cid:durableId="981615442">
+    <w:abstractNumId w:val="4"/>
+  </w:num>
+  <w:num w:numId="5" w16cid:durableId="217204535">
     <w:abstractNumId w:val="2"/>
   </w:num>
 </w:numbering>

</xml_diff>